<commit_message>
- added task - added presentation
</commit_message>
<xml_diff>
--- a/diploma/Задание на итоговую аттестационную работу.docx
+++ b/diploma/Задание на итоговую аттестационную работу.docx
@@ -1,11 +1,10 @@
 
 <file path=word/document.xml><?xml version="1.0" encoding="utf-8"?>
-<w:document xmlns:o="urn:schemas-microsoft-com:office:office" xmlns:r="http://schemas.openxmlformats.org/officeDocument/2006/relationships" xmlns:v="urn:schemas-microsoft-com:vml" xmlns:w="http://schemas.openxmlformats.org/wordprocessingml/2006/main" xmlns:w10="urn:schemas-microsoft-com:office:word" xmlns:wp="http://schemas.openxmlformats.org/drawingml/2006/wordprocessingDrawing" xmlns:wps="http://schemas.microsoft.com/office/word/2010/wordprocessingShape" xmlns:wpg="http://schemas.microsoft.com/office/word/2010/wordprocessingGroup" xmlns:mc="http://schemas.openxmlformats.org/markup-compatibility/2006" xmlns:wp14="http://schemas.microsoft.com/office/word/2010/wordprocessingDrawing" xmlns:w14="http://schemas.microsoft.com/office/word/2010/wordml" xmlns:w15="http://schemas.microsoft.com/office/word/2012/wordml" mc:Ignorable="w14 wp14 w15">
+<w:document xmlns:wpc="http://schemas.microsoft.com/office/word/2010/wordprocessingCanvas" xmlns:cx="http://schemas.microsoft.com/office/drawing/2014/chartex" xmlns:cx1="http://schemas.microsoft.com/office/drawing/2015/9/8/chartex" xmlns:cx2="http://schemas.microsoft.com/office/drawing/2015/10/21/chartex" xmlns:cx3="http://schemas.microsoft.com/office/drawing/2016/5/9/chartex" xmlns:cx4="http://schemas.microsoft.com/office/drawing/2016/5/10/chartex" xmlns:cx5="http://schemas.microsoft.com/office/drawing/2016/5/11/chartex" xmlns:cx6="http://schemas.microsoft.com/office/drawing/2016/5/12/chartex" xmlns:cx7="http://schemas.microsoft.com/office/drawing/2016/5/13/chartex" xmlns:cx8="http://schemas.microsoft.com/office/drawing/2016/5/14/chartex" xmlns:mc="http://schemas.openxmlformats.org/markup-compatibility/2006" xmlns:aink="http://schemas.microsoft.com/office/drawing/2016/ink" xmlns:am3d="http://schemas.microsoft.com/office/drawing/2017/model3d" xmlns:o="urn:schemas-microsoft-com:office:office" xmlns:oel="http://schemas.microsoft.com/office/2019/extlst" xmlns:r="http://schemas.openxmlformats.org/officeDocument/2006/relationships" xmlns:m="http://schemas.openxmlformats.org/officeDocument/2006/math" xmlns:v="urn:schemas-microsoft-com:vml" xmlns:wp14="http://schemas.microsoft.com/office/word/2010/wordprocessingDrawing" xmlns:wp="http://schemas.openxmlformats.org/drawingml/2006/wordprocessingDrawing" xmlns:w10="urn:schemas-microsoft-com:office:word" xmlns:w="http://schemas.openxmlformats.org/wordprocessingml/2006/main" xmlns:w14="http://schemas.microsoft.com/office/word/2010/wordml" xmlns:w15="http://schemas.microsoft.com/office/word/2012/wordml" xmlns:w16cex="http://schemas.microsoft.com/office/word/2018/wordml/cex" xmlns:w16cid="http://schemas.microsoft.com/office/word/2016/wordml/cid" xmlns:w16="http://schemas.microsoft.com/office/word/2018/wordml" xmlns:w16du="http://schemas.microsoft.com/office/word/2023/wordml/word16du" xmlns:w16sdtdh="http://schemas.microsoft.com/office/word/2020/wordml/sdtdatahash" xmlns:w16se="http://schemas.microsoft.com/office/word/2015/wordml/symex" xmlns:wpg="http://schemas.microsoft.com/office/word/2010/wordprocessingGroup" xmlns:wpi="http://schemas.microsoft.com/office/word/2010/wordprocessingInk" xmlns:wne="http://schemas.microsoft.com/office/word/2006/wordml" xmlns:wps="http://schemas.microsoft.com/office/word/2010/wordprocessingShape" mc:Ignorable="w14 w15 w16se w16cid w16 w16cex w16sdtdh wp14">
   <w:body>
     <w:p>
       <w:pPr>
-        <w:pStyle w:val="Normal"/>
-        <w:widowControl w:val="false"/>
+        <w:widowControl w:val="0"/>
         <w:jc w:val="center"/>
         <w:rPr>
           <w:b/>
@@ -26,8 +25,7 @@
     </w:p>
     <w:p>
       <w:pPr>
-        <w:pStyle w:val="Normal"/>
-        <w:widowControl w:val="false"/>
+        <w:widowControl w:val="0"/>
         <w:jc w:val="center"/>
         <w:rPr>
           <w:b/>
@@ -36,87 +34,87 @@
           <w:szCs w:val="26"/>
         </w:rPr>
       </w:pPr>
-      <w:r>
+    </w:p>
+    <w:p>
+      <w:pPr>
+        <w:widowControl w:val="0"/>
+        <w:jc w:val="center"/>
+        <w:rPr>
+          <w:b/>
+          <w:bCs/>
+          <w:sz w:val="16"/>
+          <w:szCs w:val="16"/>
+        </w:rPr>
+      </w:pPr>
+      <w:r>
+        <w:rPr>
+          <w:b/>
+          <w:bCs/>
+          <w:sz w:val="16"/>
+          <w:szCs w:val="16"/>
+        </w:rPr>
+        <w:t>ФЕДЕРАЛЬНОЕ ГОСУДАРСТВЕННОЕ АВТОНОМНОЕ ОБРАЗОВАТЕЛЬНОЕ</w:t>
+      </w:r>
+      <w:r>
+        <w:rPr>
+          <w:b/>
+          <w:bCs/>
+          <w:sz w:val="20"/>
+          <w:szCs w:val="20"/>
+        </w:rPr>
+        <w:t xml:space="preserve"> </w:t>
+      </w:r>
+      <w:r>
+        <w:rPr>
+          <w:b/>
+          <w:bCs/>
+          <w:sz w:val="16"/>
+          <w:szCs w:val="16"/>
+        </w:rPr>
+        <w:t>УЧРЕЖДЕНИЕ ВЫСШЕГО ОБРАЗОВАНИЯ</w:t>
+      </w:r>
+    </w:p>
+    <w:p>
+      <w:pPr>
+        <w:widowControl w:val="0"/>
+        <w:jc w:val="center"/>
+        <w:rPr>
+          <w:b/>
+          <w:bCs/>
+          <w:sz w:val="16"/>
+          <w:szCs w:val="16"/>
+        </w:rPr>
+      </w:pPr>
+    </w:p>
+    <w:p>
+      <w:pPr>
+        <w:widowControl w:val="0"/>
+        <w:jc w:val="center"/>
         <w:rPr>
           <w:b/>
           <w:bCs/>
           <w:sz w:val="26"/>
           <w:szCs w:val="26"/>
         </w:rPr>
-      </w:r>
-    </w:p>
-    <w:p>
-      <w:pPr>
-        <w:pStyle w:val="Normal"/>
-        <w:widowControl w:val="false"/>
-        <w:jc w:val="center"/>
-        <w:rPr>
-          <w:b/>
-          <w:bCs/>
-          <w:sz w:val="16"/>
-          <w:szCs w:val="16"/>
-        </w:rPr>
-      </w:pPr>
-      <w:r>
-        <w:rPr>
-          <w:b/>
-          <w:bCs/>
-          <w:sz w:val="16"/>
-          <w:szCs w:val="16"/>
-        </w:rPr>
-        <w:t>ФЕДЕРАЛЬНОЕ ГОСУДАРСТВЕННОЕ АВТОНОМНОЕ ОБРАЗОВАТЕЛЬНОЕ</w:t>
-      </w:r>
-      <w:r>
-        <w:rPr>
-          <w:b/>
-          <w:bCs/>
-          <w:sz w:val="20"/>
-          <w:szCs w:val="20"/>
-        </w:rPr>
-        <w:t xml:space="preserve"> </w:t>
-      </w:r>
-      <w:r>
-        <w:rPr>
-          <w:b/>
-          <w:bCs/>
-          <w:sz w:val="16"/>
-          <w:szCs w:val="16"/>
-        </w:rPr>
-        <w:t>УЧРЕЖДЕНИЕ ВЫСШЕГО ОБРАЗОВАНИЯ</w:t>
-      </w:r>
-    </w:p>
-    <w:p>
-      <w:pPr>
-        <w:pStyle w:val="Normal"/>
-        <w:widowControl w:val="false"/>
-        <w:jc w:val="center"/>
-        <w:rPr>
-          <w:b/>
-          <w:bCs/>
-          <w:sz w:val="16"/>
-          <w:szCs w:val="16"/>
-        </w:rPr>
-      </w:pPr>
-      <w:r>
-        <w:rPr>
-          <w:b/>
-          <w:bCs/>
-          <w:sz w:val="16"/>
-          <w:szCs w:val="16"/>
-        </w:rPr>
-      </w:r>
-    </w:p>
-    <w:p>
-      <w:pPr>
-        <w:pStyle w:val="Normal"/>
-        <w:widowControl w:val="false"/>
-        <w:jc w:val="center"/>
+      </w:pPr>
+      <w:r>
         <w:rPr>
           <w:b/>
           <w:bCs/>
           <w:sz w:val="26"/>
           <w:szCs w:val="26"/>
         </w:rPr>
+        <w:t>«НАЦИОНАЛЬНЫЙ ИССЛЕДОВАТЕЛЬСКИЙ УНИВЕРСИТЕТ ИТМО»</w:t>
+      </w:r>
+    </w:p>
+    <w:p>
+      <w:pPr>
+        <w:widowControl w:val="0"/>
+        <w:jc w:val="center"/>
+        <w:rPr>
+          <w:sz w:val="28"/>
+          <w:szCs w:val="28"/>
+        </w:rPr>
       </w:pPr>
       <w:r>
         <w:rPr>
@@ -125,37 +123,15 @@
           <w:sz w:val="26"/>
           <w:szCs w:val="26"/>
         </w:rPr>
-        <w:t>«НАЦИОНАЛЬНЫЙ ИССЛЕДОВАТЕЛЬСКИЙ УНИВЕРСИТЕТ ИТМО»</w:t>
-      </w:r>
-    </w:p>
-    <w:p>
-      <w:pPr>
-        <w:pStyle w:val="Normal"/>
-        <w:widowControl w:val="false"/>
-        <w:jc w:val="center"/>
-        <w:rPr>
-          <w:sz w:val="28"/>
-          <w:szCs w:val="28"/>
-        </w:rPr>
-      </w:pPr>
-      <w:r>
-        <w:rPr>
-          <w:b/>
-          <w:bCs/>
-          <w:sz w:val="26"/>
-          <w:szCs w:val="26"/>
-        </w:rPr>
         <w:t>(УНИВЕРСИТЕТ ИТМО)</w:t>
       </w:r>
     </w:p>
     <w:p>
       <w:pPr>
-        <w:pStyle w:val="Normal"/>
-        <w:tabs>
-          <w:tab w:val="clear" w:pos="708"/>
-          <w:tab w:val="left" w:pos="1260" w:leader="none"/>
-        </w:tabs>
-        <w:spacing w:lineRule="auto" w:line="360"/>
+        <w:tabs>
+          <w:tab w:val="left" w:pos="1260"/>
+        </w:tabs>
+        <w:spacing w:line="360" w:lineRule="auto"/>
         <w:ind w:firstLine="709"/>
         <w:jc w:val="right"/>
         <w:rPr>
@@ -163,21 +139,13 @@
           <w:bCs/>
         </w:rPr>
       </w:pPr>
-      <w:r>
-        <w:rPr>
-          <w:b/>
-          <w:bCs/>
-        </w:rPr>
-      </w:r>
-    </w:p>
-    <w:p>
-      <w:pPr>
-        <w:pStyle w:val="Normal"/>
-        <w:tabs>
-          <w:tab w:val="clear" w:pos="708"/>
-          <w:tab w:val="left" w:pos="1260" w:leader="none"/>
-        </w:tabs>
-        <w:spacing w:lineRule="auto" w:line="360"/>
+    </w:p>
+    <w:p>
+      <w:pPr>
+        <w:tabs>
+          <w:tab w:val="left" w:pos="1260"/>
+        </w:tabs>
+        <w:spacing w:line="360" w:lineRule="auto"/>
         <w:ind w:firstLine="709"/>
         <w:jc w:val="right"/>
         <w:rPr>
@@ -185,21 +153,13 @@
           <w:bCs/>
         </w:rPr>
       </w:pPr>
-      <w:r>
-        <w:rPr>
-          <w:b/>
-          <w:bCs/>
-        </w:rPr>
-      </w:r>
-    </w:p>
-    <w:p>
-      <w:pPr>
-        <w:pStyle w:val="Normal"/>
-        <w:tabs>
-          <w:tab w:val="clear" w:pos="708"/>
-          <w:tab w:val="left" w:pos="1260" w:leader="none"/>
-        </w:tabs>
-        <w:spacing w:lineRule="auto" w:line="360"/>
+    </w:p>
+    <w:p>
+      <w:pPr>
+        <w:tabs>
+          <w:tab w:val="left" w:pos="1260"/>
+        </w:tabs>
+        <w:spacing w:line="360" w:lineRule="auto"/>
         <w:ind w:firstLine="709"/>
         <w:jc w:val="right"/>
         <w:rPr>
@@ -217,154 +177,133 @@
     </w:p>
     <w:p>
       <w:pPr>
-        <w:pStyle w:val="Normal"/>
-        <w:tabs>
-          <w:tab w:val="clear" w:pos="708"/>
-          <w:tab w:val="left" w:pos="1260" w:leader="none"/>
-        </w:tabs>
-        <w:spacing w:lineRule="auto" w:line="360"/>
+        <w:tabs>
+          <w:tab w:val="left" w:pos="1260"/>
+        </w:tabs>
+        <w:spacing w:line="360" w:lineRule="auto"/>
         <w:ind w:firstLine="709"/>
         <w:jc w:val="right"/>
         <w:rPr>
           <w:i/>
+          <w:iCs/>
+        </w:rPr>
+      </w:pPr>
+      <w:r>
+        <w:rPr>
           <w:i/>
           <w:iCs/>
         </w:rPr>
+        <w:t>Руководитель структурного подразделения,</w:t>
+      </w:r>
+    </w:p>
+    <w:p>
+      <w:pPr>
+        <w:tabs>
+          <w:tab w:val="left" w:pos="1260"/>
+        </w:tabs>
+        <w:spacing w:line="360" w:lineRule="auto"/>
+        <w:ind w:firstLine="709"/>
+        <w:jc w:val="right"/>
       </w:pPr>
       <w:r>
         <w:rPr>
           <w:i/>
           <w:iCs/>
         </w:rPr>
-        <w:t>Руководитель структурного подразделения,</w:t>
-      </w:r>
-    </w:p>
-    <w:p>
-      <w:pPr>
-        <w:pStyle w:val="Normal"/>
-        <w:tabs>
-          <w:tab w:val="clear" w:pos="708"/>
-          <w:tab w:val="left" w:pos="1260" w:leader="none"/>
-        </w:tabs>
-        <w:spacing w:lineRule="auto" w:line="360"/>
+        <w:t xml:space="preserve"> реализующего программу ДПП</w:t>
+      </w:r>
+    </w:p>
+    <w:p>
+      <w:pPr>
+        <w:tabs>
+          <w:tab w:val="left" w:pos="1260"/>
+        </w:tabs>
         <w:ind w:firstLine="709"/>
         <w:jc w:val="right"/>
-        <w:rPr/>
-      </w:pPr>
-      <w:r>
-        <w:rPr>
-          <w:i/>
-          <w:iCs/>
-        </w:rPr>
-        <w:t xml:space="preserve"> </w:t>
-      </w:r>
-      <w:r>
-        <w:rPr>
-          <w:i/>
-          <w:iCs/>
-        </w:rPr>
-        <w:t>реализующего программу ДПП</w:t>
-      </w:r>
-    </w:p>
-    <w:p>
-      <w:pPr>
-        <w:pStyle w:val="Normal"/>
-        <w:tabs>
-          <w:tab w:val="clear" w:pos="708"/>
-          <w:tab w:val="left" w:pos="1260" w:leader="none"/>
+      </w:pPr>
+      <w:r>
+        <w:t>___________________ ___________</w:t>
+      </w:r>
+    </w:p>
+    <w:p>
+      <w:pPr>
+        <w:tabs>
+          <w:tab w:val="left" w:pos="1260"/>
+        </w:tabs>
+        <w:ind w:firstLine="709"/>
+        <w:jc w:val="center"/>
+        <w:rPr>
+          <w:sz w:val="18"/>
+          <w:szCs w:val="18"/>
+        </w:rPr>
+      </w:pPr>
+      <w:r>
+        <w:rPr>
+          <w:sz w:val="18"/>
+          <w:szCs w:val="18"/>
+        </w:rPr>
+        <w:t xml:space="preserve">                                                                                                                                 (Фамилия, И.О.)                     (подпись)</w:t>
+      </w:r>
+    </w:p>
+    <w:p>
+      <w:pPr>
+        <w:tabs>
+          <w:tab w:val="left" w:pos="1260"/>
         </w:tabs>
         <w:ind w:firstLine="709"/>
         <w:jc w:val="right"/>
-        <w:rPr/>
-      </w:pPr>
-      <w:r>
-        <w:rPr/>
-        <w:t>___________________ ___________</w:t>
-      </w:r>
-    </w:p>
-    <w:p>
-      <w:pPr>
-        <w:pStyle w:val="Normal"/>
-        <w:tabs>
-          <w:tab w:val="clear" w:pos="708"/>
-          <w:tab w:val="left" w:pos="1260" w:leader="none"/>
-        </w:tabs>
+        <w:rPr>
+          <w:sz w:val="18"/>
+          <w:szCs w:val="18"/>
+        </w:rPr>
+      </w:pPr>
+      <w:r>
+        <w:rPr>
+          <w:sz w:val="18"/>
+          <w:szCs w:val="18"/>
+        </w:rPr>
+        <w:t xml:space="preserve"> </w:t>
+      </w:r>
+    </w:p>
+    <w:p>
+      <w:pPr>
+        <w:tabs>
+          <w:tab w:val="left" w:pos="1260"/>
+        </w:tabs>
+        <w:spacing w:line="360" w:lineRule="auto"/>
+        <w:ind w:firstLine="709"/>
+        <w:jc w:val="right"/>
+        <w:rPr>
+          <w:b/>
+          <w:bCs/>
+        </w:rPr>
+      </w:pPr>
+      <w:r>
+        <w:t xml:space="preserve">                                                                                                     «___» _____________ 2022г.</w:t>
+      </w:r>
+    </w:p>
+    <w:p>
+      <w:pPr>
+        <w:tabs>
+          <w:tab w:val="left" w:pos="1260"/>
+        </w:tabs>
+        <w:spacing w:line="360" w:lineRule="auto"/>
         <w:ind w:firstLine="709"/>
         <w:jc w:val="center"/>
         <w:rPr>
-          <w:sz w:val="18"/>
-          <w:szCs w:val="18"/>
-        </w:rPr>
-      </w:pPr>
-      <w:r>
-        <w:rPr>
-          <w:sz w:val="18"/>
-          <w:szCs w:val="18"/>
-        </w:rPr>
-        <w:t xml:space="preserve">                                                                                                                                 </w:t>
-      </w:r>
-      <w:r>
-        <w:rPr>
-          <w:sz w:val="18"/>
-          <w:szCs w:val="18"/>
-        </w:rPr>
-        <w:t>(Фамилия, И.О.)                     (подпись)</w:t>
-      </w:r>
-    </w:p>
-    <w:p>
-      <w:pPr>
-        <w:pStyle w:val="Normal"/>
-        <w:tabs>
-          <w:tab w:val="clear" w:pos="708"/>
-          <w:tab w:val="left" w:pos="1260" w:leader="none"/>
-        </w:tabs>
-        <w:ind w:firstLine="709"/>
-        <w:jc w:val="right"/>
-        <w:rPr>
-          <w:sz w:val="18"/>
-          <w:szCs w:val="18"/>
-        </w:rPr>
-      </w:pPr>
-      <w:r>
-        <w:rPr>
-          <w:sz w:val="18"/>
-          <w:szCs w:val="18"/>
-        </w:rPr>
-        <w:t xml:space="preserve"> </w:t>
-      </w:r>
-    </w:p>
-    <w:p>
-      <w:pPr>
-        <w:pStyle w:val="Normal"/>
-        <w:tabs>
-          <w:tab w:val="clear" w:pos="708"/>
-          <w:tab w:val="left" w:pos="1260" w:leader="none"/>
-        </w:tabs>
-        <w:spacing w:lineRule="auto" w:line="360"/>
-        <w:ind w:firstLine="709"/>
-        <w:jc w:val="right"/>
-        <w:rPr>
-          <w:b/>
-          <w:bCs/>
-        </w:rPr>
-      </w:pPr>
-      <w:r>
-        <w:rPr/>
-        <w:t xml:space="preserve">                                                                                                     </w:t>
-      </w:r>
-      <w:r>
-        <w:rPr/>
-        <w:t>«___» _____________ 2022г.</w:t>
-      </w:r>
-    </w:p>
-    <w:p>
-      <w:pPr>
-        <w:pStyle w:val="Normal"/>
-        <w:tabs>
-          <w:tab w:val="clear" w:pos="708"/>
-          <w:tab w:val="left" w:pos="1260" w:leader="none"/>
-        </w:tabs>
-        <w:spacing w:lineRule="auto" w:line="360"/>
+          <w:b/>
+          <w:bCs/>
+          <w:sz w:val="36"/>
+          <w:szCs w:val="36"/>
+        </w:rPr>
+      </w:pPr>
+    </w:p>
+    <w:p>
+      <w:pPr>
+        <w:tabs>
+          <w:tab w:val="left" w:pos="1260"/>
+        </w:tabs>
+        <w:spacing w:line="360" w:lineRule="auto"/>
         <w:ind w:firstLine="709"/>
         <w:jc w:val="center"/>
         <w:rPr>
@@ -381,33 +320,15 @@
           <w:sz w:val="36"/>
           <w:szCs w:val="36"/>
         </w:rPr>
-      </w:r>
-    </w:p>
-    <w:p>
-      <w:pPr>
-        <w:pStyle w:val="Normal"/>
-        <w:tabs>
-          <w:tab w:val="clear" w:pos="708"/>
-          <w:tab w:val="left" w:pos="1260" w:leader="none"/>
-        </w:tabs>
-        <w:spacing w:lineRule="auto" w:line="360"/>
-        <w:ind w:firstLine="709"/>
-        <w:jc w:val="center"/>
+        <w:t>ЗАДАНИЕ</w:t>
+      </w:r>
+      <w:r>
         <w:rPr>
           <w:b/>
           <w:bCs/>
           <w:sz w:val="36"/>
           <w:szCs w:val="36"/>
         </w:rPr>
-      </w:pPr>
-      <w:r>
-        <w:rPr>
-          <w:b/>
-          <w:bCs/>
-          <w:sz w:val="36"/>
-          <w:szCs w:val="36"/>
-        </w:rPr>
-        <w:t>ЗАДАНИЕ</w:t>
         <w:br/>
         <w:t xml:space="preserve"> НА ИТОГОВУЮ</w:t>
       </w:r>
@@ -434,12 +355,10 @@
     </w:p>
     <w:p>
       <w:pPr>
-        <w:pStyle w:val="Normal"/>
-        <w:tabs>
-          <w:tab w:val="clear" w:pos="708"/>
-          <w:tab w:val="left" w:pos="1260" w:leader="none"/>
-        </w:tabs>
-        <w:spacing w:lineRule="auto" w:line="360"/>
+        <w:tabs>
+          <w:tab w:val="left" w:pos="1260"/>
+        </w:tabs>
+        <w:spacing w:line="360" w:lineRule="auto"/>
         <w:ind w:firstLine="709"/>
         <w:jc w:val="center"/>
         <w:rPr>
@@ -447,25 +366,18 @@
           <w:bCs/>
         </w:rPr>
       </w:pPr>
-      <w:r>
-        <w:rPr>
-          <w:b/>
-          <w:bCs/>
-        </w:rPr>
-      </w:r>
-    </w:p>
-    <w:p>
-      <w:pPr>
-        <w:pStyle w:val="Normal"/>
+    </w:p>
+    <w:p>
+      <w:pPr>
         <w:numPr>
           <w:ilvl w:val="0"/>
           <w:numId w:val="2"/>
         </w:numPr>
         <w:tabs>
-          <w:tab w:val="clear" w:pos="708"/>
-          <w:tab w:val="left" w:pos="1260" w:leader="none"/>
-        </w:tabs>
-        <w:spacing w:lineRule="auto" w:line="360"/>
+          <w:tab w:val="clear" w:pos="720"/>
+          <w:tab w:val="left" w:pos="1260"/>
+        </w:tabs>
+        <w:spacing w:line="360" w:lineRule="auto"/>
         <w:jc w:val="both"/>
         <w:rPr>
           <w:b/>
@@ -482,10 +394,8 @@
     </w:p>
     <w:p>
       <w:pPr>
-        <w:pStyle w:val="Normal"/>
-        <w:tabs>
-          <w:tab w:val="clear" w:pos="708"/>
-          <w:tab w:val="left" w:pos="1260" w:leader="none"/>
+        <w:tabs>
+          <w:tab w:val="left" w:pos="1260"/>
         </w:tabs>
         <w:jc w:val="both"/>
         <w:rPr>
@@ -515,20 +425,14 @@
           <w:b/>
           <w:bCs/>
           <w:color w:val="auto"/>
-          <w:kern w:val="0"/>
-          <w:sz w:val="24"/>
-          <w:szCs w:val="24"/>
-          <w:lang w:val="ru-RU" w:eastAsia="ru-RU" w:bidi="ar-SA"/>
         </w:rPr>
         <w:t>Кузьмин Константин Михайлович</w:t>
       </w:r>
     </w:p>
     <w:p>
       <w:pPr>
-        <w:pStyle w:val="Normal"/>
-        <w:tabs>
-          <w:tab w:val="clear" w:pos="708"/>
-          <w:tab w:val="left" w:pos="1260" w:leader="none"/>
+        <w:tabs>
+          <w:tab w:val="left" w:pos="1260"/>
         </w:tabs>
         <w:ind w:firstLine="709"/>
         <w:jc w:val="both"/>
@@ -547,30 +451,29 @@
     </w:p>
     <w:p>
       <w:pPr>
-        <w:pStyle w:val="Style16"/>
-        <w:tabs>
-          <w:tab w:val="clear" w:pos="708"/>
-          <w:tab w:val="left" w:pos="720" w:leader="none"/>
-          <w:tab w:val="left" w:pos="1440" w:leader="none"/>
-          <w:tab w:val="left" w:pos="2160" w:leader="none"/>
-          <w:tab w:val="left" w:pos="2880" w:leader="none"/>
-          <w:tab w:val="left" w:pos="3600" w:leader="none"/>
-          <w:tab w:val="left" w:pos="4320" w:leader="none"/>
-          <w:tab w:val="left" w:pos="5040" w:leader="none"/>
-          <w:tab w:val="left" w:pos="5760" w:leader="none"/>
-          <w:tab w:val="left" w:pos="6480" w:leader="none"/>
-          <w:tab w:val="left" w:pos="7200" w:leader="none"/>
-          <w:tab w:val="left" w:pos="7920" w:leader="none"/>
-          <w:tab w:val="left" w:pos="8640" w:leader="none"/>
-          <w:tab w:val="left" w:pos="9360" w:leader="none"/>
-          <w:tab w:val="left" w:pos="10080" w:leader="none"/>
-        </w:tabs>
-        <w:ind w:right="561" w:hanging="0"/>
+        <w:pStyle w:val="a6"/>
+        <w:tabs>
+          <w:tab w:val="left" w:pos="720"/>
+          <w:tab w:val="left" w:pos="1440"/>
+          <w:tab w:val="left" w:pos="2160"/>
+          <w:tab w:val="left" w:pos="2880"/>
+          <w:tab w:val="left" w:pos="3600"/>
+          <w:tab w:val="left" w:pos="4320"/>
+          <w:tab w:val="left" w:pos="5040"/>
+          <w:tab w:val="left" w:pos="5760"/>
+          <w:tab w:val="left" w:pos="6480"/>
+          <w:tab w:val="left" w:pos="7200"/>
+          <w:tab w:val="left" w:pos="7920"/>
+          <w:tab w:val="left" w:pos="8640"/>
+          <w:tab w:val="left" w:pos="9360"/>
+          <w:tab w:val="left" w:pos="10080"/>
+        </w:tabs>
+        <w:ind w:right="561"/>
         <w:rPr>
           <w:rFonts w:ascii="Times New Roman" w:hAnsi="Times New Roman"/>
           <w:sz w:val="28"/>
           <w:szCs w:val="28"/>
-          <w:u w:val="none" w:color="FF0000"/>
+          <w:u w:color="FF0000"/>
         </w:rPr>
       </w:pPr>
       <w:r>
@@ -584,83 +487,74 @@
       <w:r>
         <w:rPr>
           <w:rFonts w:ascii="Times New Roman" w:hAnsi="Times New Roman"/>
-          <w:b w:val="false"/>
-          <w:bCs w:val="false"/>
           <w:sz w:val="28"/>
           <w:szCs w:val="28"/>
-          <w:u w:val="none" w:color="FF0000"/>
-          <w:lang w:val="ru-RU"/>
+          <w:u w:color="FF0000"/>
         </w:rPr>
         <w:t xml:space="preserve">Социальная сеть  </w:t>
       </w:r>
       <w:r>
         <w:rPr>
           <w:rFonts w:ascii="Times New Roman" w:hAnsi="Times New Roman"/>
-          <w:b w:val="false"/>
-          <w:bCs w:val="false"/>
           <w:sz w:val="28"/>
           <w:szCs w:val="28"/>
-          <w:u w:val="none" w:color="FF0000"/>
+          <w:u w:color="FF0000"/>
           <w:lang w:val="en-US"/>
         </w:rPr>
-        <w:t xml:space="preserve">SocFilms </w:t>
+        <w:t>SocFilms</w:t>
       </w:r>
       <w:r>
         <w:rPr>
           <w:rFonts w:ascii="Times New Roman" w:hAnsi="Times New Roman"/>
-          <w:b w:val="false"/>
-          <w:bCs w:val="false"/>
           <w:sz w:val="28"/>
           <w:szCs w:val="28"/>
-          <w:u w:val="none" w:color="FF0000"/>
-          <w:lang w:val="ru-RU"/>
+          <w:u w:color="FF0000"/>
+        </w:rPr>
+        <w:t xml:space="preserve"> </w:t>
+      </w:r>
+      <w:r>
+        <w:rPr>
+          <w:rFonts w:ascii="Times New Roman" w:hAnsi="Times New Roman"/>
+          <w:sz w:val="28"/>
+          <w:szCs w:val="28"/>
+          <w:u w:color="FF0000"/>
         </w:rPr>
         <w:t xml:space="preserve">в виде веб-приложения </w:t>
       </w:r>
     </w:p>
     <w:p>
       <w:pPr>
-        <w:pStyle w:val="Style16"/>
-        <w:tabs>
-          <w:tab w:val="clear" w:pos="708"/>
-          <w:tab w:val="left" w:pos="720" w:leader="none"/>
-          <w:tab w:val="left" w:pos="1440" w:leader="none"/>
-          <w:tab w:val="left" w:pos="2160" w:leader="none"/>
-          <w:tab w:val="left" w:pos="2880" w:leader="none"/>
-          <w:tab w:val="left" w:pos="3600" w:leader="none"/>
-          <w:tab w:val="left" w:pos="4320" w:leader="none"/>
-          <w:tab w:val="left" w:pos="5040" w:leader="none"/>
-          <w:tab w:val="left" w:pos="5760" w:leader="none"/>
-          <w:tab w:val="left" w:pos="6480" w:leader="none"/>
-          <w:tab w:val="left" w:pos="7200" w:leader="none"/>
-          <w:tab w:val="left" w:pos="7920" w:leader="none"/>
-          <w:tab w:val="left" w:pos="8640" w:leader="none"/>
-          <w:tab w:val="left" w:pos="9360" w:leader="none"/>
-          <w:tab w:val="left" w:pos="10080" w:leader="none"/>
-        </w:tabs>
-        <w:ind w:right="561" w:hanging="0"/>
-        <w:rPr>
-          <w:rFonts w:ascii="Times New Roman" w:hAnsi="Times New Roman" w:eastAsia="Times New Roman" w:cs="Times New Roman"/>
-          <w:b/>
-          <w:bCs/>
-        </w:rPr>
-      </w:pPr>
-      <w:r>
-        <w:rPr>
-          <w:rFonts w:eastAsia="Times New Roman" w:cs="Times New Roman" w:ascii="Times New Roman" w:hAnsi="Times New Roman"/>
-          <w:b/>
-          <w:bCs/>
-        </w:rPr>
-      </w:r>
-    </w:p>
-    <w:p>
-      <w:pPr>
-        <w:pStyle w:val="Normal"/>
-        <w:tabs>
-          <w:tab w:val="clear" w:pos="708"/>
-          <w:tab w:val="left" w:pos="1260" w:leader="none"/>
-        </w:tabs>
-        <w:spacing w:lineRule="auto" w:line="360"/>
+        <w:pStyle w:val="a6"/>
+        <w:tabs>
+          <w:tab w:val="left" w:pos="720"/>
+          <w:tab w:val="left" w:pos="1440"/>
+          <w:tab w:val="left" w:pos="2160"/>
+          <w:tab w:val="left" w:pos="2880"/>
+          <w:tab w:val="left" w:pos="3600"/>
+          <w:tab w:val="left" w:pos="4320"/>
+          <w:tab w:val="left" w:pos="5040"/>
+          <w:tab w:val="left" w:pos="5760"/>
+          <w:tab w:val="left" w:pos="6480"/>
+          <w:tab w:val="left" w:pos="7200"/>
+          <w:tab w:val="left" w:pos="7920"/>
+          <w:tab w:val="left" w:pos="8640"/>
+          <w:tab w:val="left" w:pos="9360"/>
+          <w:tab w:val="left" w:pos="10080"/>
+        </w:tabs>
+        <w:ind w:right="561"/>
+        <w:rPr>
+          <w:rFonts w:ascii="Times New Roman" w:eastAsia="Times New Roman" w:hAnsi="Times New Roman" w:cs="Times New Roman"/>
+          <w:b/>
+          <w:bCs/>
+        </w:rPr>
+      </w:pPr>
+    </w:p>
+    <w:p>
+      <w:pPr>
+        <w:tabs>
+          <w:tab w:val="left" w:pos="1260"/>
+        </w:tabs>
+        <w:spacing w:line="360" w:lineRule="auto"/>
         <w:rPr>
           <w:b/>
           <w:bCs/>
@@ -677,20 +571,17 @@
         <w:rPr>
           <w:b/>
           <w:bCs/>
-          <w:u w:val="single" w:color="000000"/>
+          <w:u w:val="single"/>
         </w:rPr>
         <w:t>ЦАО ИТ</w:t>
       </w:r>
     </w:p>
     <w:p>
       <w:pPr>
-        <w:pStyle w:val="Normal"/>
-        <w:tabs>
-          <w:tab w:val="clear" w:pos="708"/>
-          <w:tab w:val="left" w:pos="1260" w:leader="none"/>
-        </w:tabs>
-        <w:spacing w:lineRule="auto" w:line="360"/>
-        <w:rPr/>
+        <w:tabs>
+          <w:tab w:val="left" w:pos="1260"/>
+        </w:tabs>
+        <w:spacing w:line="360" w:lineRule="auto"/>
       </w:pPr>
       <w:r>
         <w:rPr>
@@ -701,100 +592,80 @@
       </w:r>
       <w:r>
         <w:rPr>
-          <w:u w:val="single" w:color="000000"/>
+          <w:u w:val="single"/>
         </w:rPr>
         <w:t>«</w:t>
       </w:r>
       <w:r>
         <w:rPr>
-          <w:u w:val="single" w:color="000000"/>
+          <w:u w:val="single"/>
           <w:lang w:val="en-US"/>
         </w:rPr>
         <w:t>Python</w:t>
       </w:r>
       <w:r>
         <w:rPr>
-          <w:u w:val="single" w:color="000000"/>
-        </w:rPr>
-        <w:t>-разработчик</w:t>
-      </w:r>
-      <w:bookmarkStart w:id="0" w:name="_GoBack"/>
+          <w:u w:val="single"/>
+        </w:rPr>
+        <w:t>-разработчик»</w:t>
+      </w:r>
+    </w:p>
+    <w:p>
+      <w:pPr>
+        <w:tabs>
+          <w:tab w:val="left" w:pos="1260"/>
+        </w:tabs>
+        <w:spacing w:line="360" w:lineRule="auto"/>
+        <w:rPr>
+          <w:b/>
+          <w:bCs/>
+        </w:rPr>
+      </w:pPr>
+      <w:r>
+        <w:t>Срок сдачи слушателем законченной работы «___» _____________ 2022г.</w:t>
+      </w:r>
+    </w:p>
+    <w:p>
+      <w:pPr>
+        <w:tabs>
+          <w:tab w:val="left" w:pos="1260"/>
+        </w:tabs>
+        <w:spacing w:line="360" w:lineRule="auto"/>
+        <w:jc w:val="both"/>
+      </w:pPr>
+      <w:bookmarkStart w:id="0" w:name="_Hlk24454378"/>
+      <w:r>
+        <w:t>Техническое задание и исходные данные к работе</w:t>
+      </w:r>
       <w:bookmarkEnd w:id="0"/>
-      <w:r>
-        <w:rPr>
-          <w:u w:val="single" w:color="000000"/>
-        </w:rPr>
-        <w:t>»</w:t>
-      </w:r>
-    </w:p>
-    <w:p>
-      <w:pPr>
-        <w:pStyle w:val="Normal"/>
-        <w:tabs>
-          <w:tab w:val="clear" w:pos="708"/>
-          <w:tab w:val="left" w:pos="1260" w:leader="none"/>
-        </w:tabs>
-        <w:spacing w:lineRule="auto" w:line="360"/>
-        <w:rPr>
-          <w:b/>
-          <w:bCs/>
-        </w:rPr>
-      </w:pPr>
-      <w:r>
-        <w:rPr/>
-        <w:t>Срок сдачи слушателем законченной работы «___» _____________ 2022г.</w:t>
-      </w:r>
-    </w:p>
-    <w:p>
-      <w:pPr>
-        <w:pStyle w:val="Normal"/>
-        <w:tabs>
-          <w:tab w:val="clear" w:pos="708"/>
-          <w:tab w:val="left" w:pos="1260" w:leader="none"/>
-        </w:tabs>
-        <w:spacing w:lineRule="auto" w:line="360"/>
+    </w:p>
+    <w:p>
+      <w:pPr>
+        <w:tabs>
+          <w:tab w:val="left" w:pos="1260"/>
+        </w:tabs>
+        <w:spacing w:line="360" w:lineRule="auto"/>
         <w:jc w:val="both"/>
-        <w:rPr/>
-      </w:pPr>
-      <w:bookmarkStart w:id="1" w:name="_Hlk24454378"/>
-      <w:r>
-        <w:rPr/>
-        <w:t>Техническое задание и исходные данные к работе</w:t>
-      </w:r>
-      <w:bookmarkEnd w:id="1"/>
-    </w:p>
-    <w:p>
-      <w:pPr>
-        <w:pStyle w:val="Normal"/>
-        <w:tabs>
-          <w:tab w:val="clear" w:pos="708"/>
-          <w:tab w:val="left" w:pos="1260" w:leader="none"/>
-        </w:tabs>
-        <w:spacing w:lineRule="auto" w:line="360"/>
+        <w:rPr>
+          <w:b/>
+          <w:bCs/>
+        </w:rPr>
+      </w:pPr>
+      <w:r>
+        <w:rPr>
+          <w:b/>
+          <w:bCs/>
+        </w:rPr>
+        <w:t>Исходные данные:</w:t>
+      </w:r>
+    </w:p>
+    <w:p>
+      <w:pPr>
+        <w:tabs>
+          <w:tab w:val="left" w:pos="1260"/>
+        </w:tabs>
+        <w:spacing w:line="360" w:lineRule="auto"/>
         <w:jc w:val="both"/>
-        <w:rPr>
-          <w:b/>
-          <w:bCs/>
-        </w:rPr>
-      </w:pPr>
-      <w:r>
-        <w:rPr>
-          <w:b/>
-          <w:bCs/>
-        </w:rPr>
-        <w:t>Исходные данные:</w:t>
-      </w:r>
-    </w:p>
-    <w:p>
-      <w:pPr>
-        <w:pStyle w:val="Normal"/>
-        <w:tabs>
-          <w:tab w:val="clear" w:pos="708"/>
-          <w:tab w:val="left" w:pos="1260" w:leader="none"/>
-        </w:tabs>
-        <w:spacing w:lineRule="auto" w:line="360"/>
-        <w:jc w:val="both"/>
-        <w:rPr/>
       </w:pPr>
       <w:r>
         <w:rPr>
@@ -804,244 +675,193 @@
         <w:tab/>
       </w:r>
       <w:r>
-        <w:rPr/>
         <w:t>Необходимо разработать веб-приложение для возможности поиска фильмов и пользователей, обмена информацией. Требуется:</w:t>
       </w:r>
     </w:p>
     <w:p>
       <w:pPr>
-        <w:pStyle w:val="Normal"/>
         <w:numPr>
           <w:ilvl w:val="1"/>
           <w:numId w:val="1"/>
         </w:numPr>
-        <w:spacing w:lineRule="auto" w:line="360"/>
+        <w:spacing w:line="360" w:lineRule="auto"/>
         <w:jc w:val="both"/>
-        <w:rPr/>
-      </w:pPr>
-      <w:r>
-        <w:rPr/>
+      </w:pPr>
+      <w:r>
         <w:t>возможность регистрации;</w:t>
       </w:r>
     </w:p>
     <w:p>
       <w:pPr>
-        <w:pStyle w:val="Normal"/>
         <w:numPr>
           <w:ilvl w:val="1"/>
           <w:numId w:val="1"/>
         </w:numPr>
-        <w:spacing w:lineRule="auto" w:line="360"/>
+        <w:spacing w:line="360" w:lineRule="auto"/>
         <w:jc w:val="both"/>
-        <w:rPr/>
-      </w:pPr>
-      <w:r>
-        <w:rPr/>
-        <w:t>возможность поиска пользователя по ник</w:t>
-      </w:r>
-      <w:r>
-        <w:rPr>
-          <w:lang w:val="ru-RU"/>
-        </w:rPr>
-        <w:t>нейму</w:t>
-      </w:r>
-      <w:r>
-        <w:rPr/>
-        <w:t>;</w:t>
-      </w:r>
-    </w:p>
-    <w:p>
-      <w:pPr>
-        <w:pStyle w:val="Normal"/>
+      </w:pPr>
+      <w:r>
+        <w:t>возможность поиска пользователя по никнейму;</w:t>
+      </w:r>
+    </w:p>
+    <w:p>
+      <w:pPr>
         <w:numPr>
           <w:ilvl w:val="1"/>
           <w:numId w:val="1"/>
         </w:numPr>
-        <w:spacing w:lineRule="auto" w:line="360"/>
+        <w:spacing w:line="360" w:lineRule="auto"/>
         <w:jc w:val="both"/>
-        <w:rPr/>
-      </w:pPr>
-      <w:r>
-        <w:rPr/>
-        <w:t>возможность отправки запроса в друзья по ник</w:t>
-      </w:r>
-      <w:r>
-        <w:rPr>
-          <w:lang w:val="ru-RU"/>
-        </w:rPr>
-        <w:t>нейму</w:t>
-      </w:r>
-      <w:r>
-        <w:rPr/>
-        <w:t>;</w:t>
-      </w:r>
-    </w:p>
-    <w:p>
-      <w:pPr>
-        <w:pStyle w:val="Normal"/>
+      </w:pPr>
+      <w:r>
+        <w:t>возможность отправки запроса в друзья по никнейму;</w:t>
+      </w:r>
+    </w:p>
+    <w:p>
+      <w:pPr>
         <w:numPr>
           <w:ilvl w:val="1"/>
           <w:numId w:val="1"/>
         </w:numPr>
-        <w:spacing w:lineRule="auto" w:line="360"/>
+        <w:spacing w:line="360" w:lineRule="auto"/>
         <w:jc w:val="both"/>
-        <w:rPr/>
-      </w:pPr>
-      <w:r>
-        <w:rPr/>
+      </w:pPr>
+      <w:r>
         <w:t>возможность поиска фильма по названию;</w:t>
       </w:r>
     </w:p>
     <w:p>
       <w:pPr>
-        <w:pStyle w:val="Normal"/>
         <w:numPr>
           <w:ilvl w:val="1"/>
           <w:numId w:val="1"/>
         </w:numPr>
-        <w:spacing w:lineRule="auto" w:line="360"/>
+        <w:spacing w:line="360" w:lineRule="auto"/>
         <w:jc w:val="both"/>
-        <w:rPr/>
-      </w:pPr>
-      <w:r>
-        <w:rPr/>
+      </w:pPr>
+      <w:r>
         <w:t>возможность добавления фильма в избранное;</w:t>
       </w:r>
     </w:p>
     <w:p>
       <w:pPr>
-        <w:pStyle w:val="Normal"/>
         <w:numPr>
           <w:ilvl w:val="1"/>
           <w:numId w:val="1"/>
         </w:numPr>
-        <w:spacing w:lineRule="auto" w:line="360"/>
+        <w:spacing w:line="360" w:lineRule="auto"/>
         <w:jc w:val="both"/>
-        <w:rPr/>
-      </w:pPr>
-      <w:r>
-        <w:rPr/>
+      </w:pPr>
+      <w:r>
         <w:t>возможность подтвердить или отклонить дружбу;</w:t>
       </w:r>
     </w:p>
     <w:p>
       <w:pPr>
-        <w:pStyle w:val="Normal"/>
         <w:numPr>
           <w:ilvl w:val="1"/>
           <w:numId w:val="1"/>
         </w:numPr>
-        <w:spacing w:lineRule="auto" w:line="360"/>
+        <w:spacing w:line="360" w:lineRule="auto"/>
         <w:jc w:val="both"/>
-        <w:rPr/>
-      </w:pPr>
-      <w:r>
-        <w:rPr/>
+      </w:pPr>
+      <w:r>
         <w:t>возможность просмотра избранного своего друга;</w:t>
       </w:r>
     </w:p>
     <w:p>
       <w:pPr>
-        <w:pStyle w:val="Normal"/>
-        <w:spacing w:lineRule="auto" w:line="360"/>
+        <w:spacing w:line="360" w:lineRule="auto"/>
         <w:jc w:val="both"/>
-        <w:rPr/>
-      </w:pPr>
-      <w:r>
-        <w:rPr/>
-      </w:r>
-    </w:p>
-    <w:p>
-      <w:pPr>
-        <w:pStyle w:val="Normal"/>
-        <w:tabs>
-          <w:tab w:val="clear" w:pos="708"/>
-          <w:tab w:val="left" w:pos="1260" w:leader="none"/>
-        </w:tabs>
-        <w:spacing w:lineRule="auto" w:line="360"/>
+      </w:pPr>
+    </w:p>
+    <w:p>
+      <w:pPr>
+        <w:tabs>
+          <w:tab w:val="left" w:pos="1260"/>
+        </w:tabs>
+        <w:spacing w:line="360" w:lineRule="auto"/>
         <w:jc w:val="both"/>
-        <w:rPr/>
-      </w:pPr>
-      <w:r>
-        <w:rPr/>
+      </w:pPr>
+      <w:r>
+        <w:lastRenderedPageBreak/>
         <w:t>Выполнить:</w:t>
       </w:r>
     </w:p>
     <w:p>
       <w:pPr>
-        <w:pStyle w:val="Normal"/>
         <w:numPr>
           <w:ilvl w:val="1"/>
           <w:numId w:val="1"/>
         </w:numPr>
-        <w:spacing w:lineRule="auto" w:line="360"/>
+        <w:spacing w:line="360" w:lineRule="auto"/>
         <w:jc w:val="both"/>
-        <w:rPr/>
-      </w:pPr>
-      <w:r>
-        <w:rPr/>
-        <w:t>Разработать веб-интерфейс, позволяющий реализовать заявленные функциональные требования;</w:t>
-      </w:r>
-    </w:p>
-    <w:p>
-      <w:pPr>
-        <w:pStyle w:val="Normal"/>
+      </w:pPr>
+      <w:r>
+        <w:t>Разработать базу данных для хранения всей информации о модели;</w:t>
+      </w:r>
+    </w:p>
+    <w:p>
+      <w:pPr>
         <w:numPr>
           <w:ilvl w:val="1"/>
           <w:numId w:val="1"/>
         </w:numPr>
-        <w:spacing w:lineRule="auto" w:line="360"/>
+        <w:spacing w:line="360" w:lineRule="auto"/>
         <w:jc w:val="both"/>
-        <w:rPr/>
-      </w:pPr>
-      <w:r>
-        <w:rPr/>
-        <w:t>Разработать базу данных для хранения всей информации о модели (типе и количестве устройств, их свойствах, а также об их отношениях и визуальном представлении в программе);</w:t>
-      </w:r>
-    </w:p>
-    <w:p>
-      <w:pPr>
-        <w:pStyle w:val="Normal"/>
-        <w:tabs>
-          <w:tab w:val="clear" w:pos="708"/>
-          <w:tab w:val="left" w:pos="1260" w:leader="none"/>
-        </w:tabs>
-        <w:spacing w:lineRule="auto" w:line="360"/>
+      </w:pPr>
+      <w:r>
+        <w:t>Разработать веб-</w:t>
+      </w:r>
+      <w:r>
+        <w:t>приложение</w:t>
+      </w:r>
+      <w:r>
+        <w:t>, позволяющий реализовать заявленные функциональные требования;</w:t>
+      </w:r>
+    </w:p>
+    <w:p>
+      <w:pPr>
+        <w:numPr>
+          <w:ilvl w:val="1"/>
+          <w:numId w:val="1"/>
+        </w:numPr>
+        <w:spacing w:line="360" w:lineRule="auto"/>
         <w:jc w:val="both"/>
-        <w:rPr>
-          <w:b/>
-          <w:bCs/>
-        </w:rPr>
-      </w:pPr>
-      <w:r>
-        <w:rPr>
-          <w:b/>
-          <w:bCs/>
-        </w:rPr>
-      </w:r>
-    </w:p>
-    <w:p>
-      <w:pPr>
-        <w:pStyle w:val="Normal"/>
-        <w:tabs>
-          <w:tab w:val="clear" w:pos="708"/>
-          <w:tab w:val="left" w:pos="1260" w:leader="none"/>
-        </w:tabs>
-        <w:spacing w:lineRule="auto" w:line="360"/>
+      </w:pPr>
+      <w:r>
+        <w:t>Разработать веб-интерфейс для использования функционала.</w:t>
+      </w:r>
+    </w:p>
+    <w:p>
+      <w:pPr>
+        <w:tabs>
+          <w:tab w:val="left" w:pos="1260"/>
+        </w:tabs>
+        <w:spacing w:line="360" w:lineRule="auto"/>
         <w:jc w:val="both"/>
-        <w:rPr/>
-      </w:pPr>
-      <w:r>
-        <w:rPr/>
+        <w:rPr>
+          <w:b/>
+          <w:bCs/>
+        </w:rPr>
+      </w:pPr>
+    </w:p>
+    <w:p>
+      <w:pPr>
+        <w:tabs>
+          <w:tab w:val="left" w:pos="1260"/>
+        </w:tabs>
+        <w:spacing w:line="360" w:lineRule="auto"/>
+        <w:jc w:val="both"/>
+      </w:pPr>
+      <w:r>
         <w:t>Дата выдачи задания «___» _____________ 2022г.</w:t>
       </w:r>
     </w:p>
     <w:p>
       <w:pPr>
-        <w:pStyle w:val="Normal"/>
-        <w:tabs>
-          <w:tab w:val="clear" w:pos="708"/>
-          <w:tab w:val="left" w:pos="1260" w:leader="none"/>
+        <w:tabs>
+          <w:tab w:val="left" w:pos="1260"/>
         </w:tabs>
         <w:jc w:val="both"/>
         <w:rPr>
@@ -1059,10 +879,8 @@
     </w:p>
     <w:p>
       <w:pPr>
-        <w:pStyle w:val="Normal"/>
-        <w:tabs>
-          <w:tab w:val="clear" w:pos="708"/>
-          <w:tab w:val="left" w:pos="1260" w:leader="none"/>
+        <w:tabs>
+          <w:tab w:val="left" w:pos="1260"/>
         </w:tabs>
         <w:ind w:firstLine="709"/>
         <w:jc w:val="both"/>
@@ -1076,24 +894,15 @@
           <w:sz w:val="18"/>
           <w:szCs w:val="18"/>
         </w:rPr>
-        <w:t xml:space="preserve">                                              </w:t>
-      </w:r>
-      <w:r>
-        <w:rPr>
-          <w:sz w:val="18"/>
-          <w:szCs w:val="18"/>
-        </w:rPr>
-        <w:t>(подпись)</w:t>
-      </w:r>
-    </w:p>
-    <w:p>
-      <w:pPr>
-        <w:pStyle w:val="Normal"/>
-        <w:tabs>
-          <w:tab w:val="clear" w:pos="708"/>
-          <w:tab w:val="left" w:pos="1260" w:leader="none"/>
-        </w:tabs>
-        <w:spacing w:lineRule="auto" w:line="360"/>
+        <w:t xml:space="preserve">                                              (подпись)</w:t>
+      </w:r>
+    </w:p>
+    <w:p>
+      <w:pPr>
+        <w:tabs>
+          <w:tab w:val="left" w:pos="1260"/>
+        </w:tabs>
+        <w:spacing w:line="360" w:lineRule="auto"/>
         <w:ind w:firstLine="709"/>
         <w:jc w:val="both"/>
         <w:rPr>
@@ -1101,23 +910,14 @@
           <w:bCs/>
         </w:rPr>
       </w:pPr>
-      <w:r>
-        <w:rPr>
-          <w:b/>
-          <w:bCs/>
-        </w:rPr>
-      </w:r>
-    </w:p>
-    <w:p>
-      <w:pPr>
-        <w:pStyle w:val="Normal"/>
-        <w:tabs>
-          <w:tab w:val="clear" w:pos="708"/>
-          <w:tab w:val="left" w:pos="1260" w:leader="none"/>
-        </w:tabs>
-        <w:spacing w:lineRule="auto" w:line="360"/>
+    </w:p>
+    <w:p>
+      <w:pPr>
+        <w:tabs>
+          <w:tab w:val="left" w:pos="1260"/>
+        </w:tabs>
+        <w:spacing w:line="360" w:lineRule="auto"/>
         <w:jc w:val="both"/>
-        <w:rPr/>
       </w:pPr>
       <w:r>
         <w:rPr>
@@ -1130,7 +930,6 @@
         <w:rPr>
           <w:b/>
           <w:bCs/>
-          <w:lang w:val="en-US"/>
         </w:rPr>
         <w:t>2</w:t>
       </w:r>
@@ -1143,21 +942,22 @@
       </w:r>
     </w:p>
     <w:sectPr>
-      <w:type w:val="nextPage"/>
       <w:pgSz w:w="11906" w:h="16838"/>
-      <w:pgMar w:left="1134" w:right="567" w:gutter="0" w:header="0" w:top="907" w:footer="0" w:bottom="1020"/>
-      <w:pgNumType w:fmt="decimal"/>
-      <w:formProt w:val="false"/>
-      <w:textDirection w:val="lrTb"/>
-      <w:docGrid w:type="default" w:linePitch="100" w:charSpace="0"/>
+      <w:pgMar w:top="907" w:right="567" w:bottom="1020" w:left="1134" w:header="0" w:footer="0" w:gutter="0"/>
+      <w:cols w:space="720"/>
+      <w:formProt w:val="0"/>
+      <w:docGrid w:linePitch="100"/>
     </w:sectPr>
   </w:body>
 </w:document>
 </file>
 
 <file path=word/numbering.xml><?xml version="1.0" encoding="utf-8"?>
-<w:numbering xmlns:w="http://schemas.openxmlformats.org/wordprocessingml/2006/main" xmlns:o="urn:schemas-microsoft-com:office:office" xmlns:r="http://schemas.openxmlformats.org/officeDocument/2006/relationships" xmlns:v="urn:schemas-microsoft-com:vml" xmlns:mc="http://schemas.openxmlformats.org/markup-compatibility/2006" xmlns:w14="http://schemas.microsoft.com/office/word/2010/wordml" mc:Ignorable="w14">
-  <w:abstractNum w:abstractNumId="1">
+<w:numbering xmlns:wpc="http://schemas.microsoft.com/office/word/2010/wordprocessingCanvas" xmlns:cx="http://schemas.microsoft.com/office/drawing/2014/chartex" xmlns:cx1="http://schemas.microsoft.com/office/drawing/2015/9/8/chartex" xmlns:cx2="http://schemas.microsoft.com/office/drawing/2015/10/21/chartex" xmlns:cx3="http://schemas.microsoft.com/office/drawing/2016/5/9/chartex" xmlns:cx4="http://schemas.microsoft.com/office/drawing/2016/5/10/chartex" xmlns:cx5="http://schemas.microsoft.com/office/drawing/2016/5/11/chartex" xmlns:cx6="http://schemas.microsoft.com/office/drawing/2016/5/12/chartex" xmlns:cx7="http://schemas.microsoft.com/office/drawing/2016/5/13/chartex" xmlns:cx8="http://schemas.microsoft.com/office/drawing/2016/5/14/chartex" xmlns:mc="http://schemas.openxmlformats.org/markup-compatibility/2006" xmlns:aink="http://schemas.microsoft.com/office/drawing/2016/ink" xmlns:am3d="http://schemas.microsoft.com/office/drawing/2017/model3d" xmlns:o="urn:schemas-microsoft-com:office:office" xmlns:oel="http://schemas.microsoft.com/office/2019/extlst" xmlns:r="http://schemas.openxmlformats.org/officeDocument/2006/relationships" xmlns:m="http://schemas.openxmlformats.org/officeDocument/2006/math" xmlns:v="urn:schemas-microsoft-com:vml" xmlns:wp14="http://schemas.microsoft.com/office/word/2010/wordprocessingDrawing" xmlns:wp="http://schemas.openxmlformats.org/drawingml/2006/wordprocessingDrawing" xmlns:w10="urn:schemas-microsoft-com:office:word" xmlns:w="http://schemas.openxmlformats.org/wordprocessingml/2006/main" xmlns:w14="http://schemas.microsoft.com/office/word/2010/wordml" xmlns:w15="http://schemas.microsoft.com/office/word/2012/wordml" xmlns:w16cex="http://schemas.microsoft.com/office/word/2018/wordml/cex" xmlns:w16cid="http://schemas.microsoft.com/office/word/2016/wordml/cid" xmlns:w16="http://schemas.microsoft.com/office/word/2018/wordml" xmlns:w16du="http://schemas.microsoft.com/office/word/2023/wordml/word16du" xmlns:w16sdtdh="http://schemas.microsoft.com/office/word/2020/wordml/sdtdatahash" xmlns:w16se="http://schemas.microsoft.com/office/word/2015/wordml/symex" xmlns:wpg="http://schemas.microsoft.com/office/word/2010/wordprocessingGroup" xmlns:wpi="http://schemas.microsoft.com/office/word/2010/wordprocessingInk" xmlns:wne="http://schemas.microsoft.com/office/word/2006/wordml" xmlns:wps="http://schemas.microsoft.com/office/word/2010/wordprocessingShape" mc:Ignorable="w14 w15 w16se w16cid w16 w16cex w16sdtdh wp14">
+  <w:abstractNum w:abstractNumId="0" w15:restartNumberingAfterBreak="0">
+    <w:nsid w:val="08E736FF"/>
+    <w:multiLevelType w:val="multilevel"/>
+    <w:tmpl w:val="1DDA9F98"/>
     <w:lvl w:ilvl="0">
       <w:start w:val="1"/>
       <w:numFmt w:val="bullet"/>
@@ -1171,20 +971,19 @@
       </w:pPr>
       <w:rPr>
         <w:rFonts w:ascii="Symbol" w:hAnsi="Symbol" w:cs="Symbol" w:hint="default"/>
-        <w:smallCaps w:val="false"/>
-        <w:caps w:val="false"/>
-        <w:outline w:val="false"/>
-        <w:dstrike w:val="false"/>
-        <w:strike w:val="false"/>
-        <w:vertAlign w:val="baseline"/>
+        <w:caps w:val="0"/>
+        <w:smallCaps w:val="0"/>
+        <w:strike w:val="0"/>
+        <w:dstrike w:val="0"/>
+        <w:outline w:val="0"/>
+        <w:emboss w:val="0"/>
+        <w:imprint w:val="0"/>
+        <w:spacing w:val="0"/>
+        <w:w w:val="100"/>
+        <w:kern w:val="0"/>
         <w:position w:val="0"/>
         <w:sz w:val="20"/>
-        <w:sz w:val="20"/>
-        <w:spacing w:val="0"/>
-        <w:kern w:val="0"/>
-        <w:w w:val="100"/>
-        <w:emboss w:val="false"/>
-        <w:imprint w:val="false"/>
+        <w:vertAlign w:val="baseline"/>
       </w:rPr>
     </w:lvl>
     <w:lvl w:ilvl="1">
@@ -1200,20 +999,19 @@
       </w:pPr>
       <w:rPr>
         <w:rFonts w:ascii="Symbol" w:hAnsi="Symbol" w:cs="Symbol" w:hint="default"/>
-        <w:smallCaps w:val="false"/>
-        <w:caps w:val="false"/>
-        <w:outline w:val="false"/>
-        <w:dstrike w:val="false"/>
-        <w:strike w:val="false"/>
-        <w:vertAlign w:val="baseline"/>
+        <w:caps w:val="0"/>
+        <w:smallCaps w:val="0"/>
+        <w:strike w:val="0"/>
+        <w:dstrike w:val="0"/>
+        <w:outline w:val="0"/>
+        <w:emboss w:val="0"/>
+        <w:imprint w:val="0"/>
+        <w:spacing w:val="0"/>
+        <w:w w:val="100"/>
+        <w:kern w:val="0"/>
         <w:position w:val="0"/>
         <w:sz w:val="20"/>
-        <w:sz w:val="20"/>
-        <w:spacing w:val="0"/>
-        <w:kern w:val="0"/>
-        <w:w w:val="100"/>
-        <w:emboss w:val="false"/>
-        <w:imprint w:val="false"/>
+        <w:vertAlign w:val="baseline"/>
       </w:rPr>
     </w:lvl>
     <w:lvl w:ilvl="2">
@@ -1229,20 +1027,19 @@
       </w:pPr>
       <w:rPr>
         <w:rFonts w:ascii="Symbol" w:hAnsi="Symbol" w:cs="Symbol" w:hint="default"/>
-        <w:smallCaps w:val="false"/>
-        <w:caps w:val="false"/>
-        <w:outline w:val="false"/>
-        <w:dstrike w:val="false"/>
-        <w:strike w:val="false"/>
-        <w:vertAlign w:val="baseline"/>
+        <w:caps w:val="0"/>
+        <w:smallCaps w:val="0"/>
+        <w:strike w:val="0"/>
+        <w:dstrike w:val="0"/>
+        <w:outline w:val="0"/>
+        <w:emboss w:val="0"/>
+        <w:imprint w:val="0"/>
+        <w:spacing w:val="0"/>
+        <w:w w:val="100"/>
+        <w:kern w:val="0"/>
         <w:position w:val="0"/>
         <w:sz w:val="20"/>
-        <w:sz w:val="20"/>
-        <w:spacing w:val="0"/>
-        <w:kern w:val="0"/>
-        <w:w w:val="100"/>
-        <w:emboss w:val="false"/>
-        <w:imprint w:val="false"/>
+        <w:vertAlign w:val="baseline"/>
       </w:rPr>
     </w:lvl>
     <w:lvl w:ilvl="3">
@@ -1258,20 +1055,19 @@
       </w:pPr>
       <w:rPr>
         <w:rFonts w:ascii="Symbol" w:hAnsi="Symbol" w:cs="Symbol" w:hint="default"/>
-        <w:smallCaps w:val="false"/>
-        <w:caps w:val="false"/>
-        <w:outline w:val="false"/>
-        <w:dstrike w:val="false"/>
-        <w:strike w:val="false"/>
-        <w:vertAlign w:val="baseline"/>
+        <w:caps w:val="0"/>
+        <w:smallCaps w:val="0"/>
+        <w:strike w:val="0"/>
+        <w:dstrike w:val="0"/>
+        <w:outline w:val="0"/>
+        <w:emboss w:val="0"/>
+        <w:imprint w:val="0"/>
+        <w:spacing w:val="0"/>
+        <w:w w:val="100"/>
+        <w:kern w:val="0"/>
         <w:position w:val="0"/>
         <w:sz w:val="20"/>
-        <w:sz w:val="20"/>
-        <w:spacing w:val="0"/>
-        <w:kern w:val="0"/>
-        <w:w w:val="100"/>
-        <w:emboss w:val="false"/>
-        <w:imprint w:val="false"/>
+        <w:vertAlign w:val="baseline"/>
       </w:rPr>
     </w:lvl>
     <w:lvl w:ilvl="4">
@@ -1287,20 +1083,19 @@
       </w:pPr>
       <w:rPr>
         <w:rFonts w:ascii="Symbol" w:hAnsi="Symbol" w:cs="Symbol" w:hint="default"/>
-        <w:smallCaps w:val="false"/>
-        <w:caps w:val="false"/>
-        <w:outline w:val="false"/>
-        <w:dstrike w:val="false"/>
-        <w:strike w:val="false"/>
-        <w:vertAlign w:val="baseline"/>
+        <w:caps w:val="0"/>
+        <w:smallCaps w:val="0"/>
+        <w:strike w:val="0"/>
+        <w:dstrike w:val="0"/>
+        <w:outline w:val="0"/>
+        <w:emboss w:val="0"/>
+        <w:imprint w:val="0"/>
+        <w:spacing w:val="0"/>
+        <w:w w:val="100"/>
+        <w:kern w:val="0"/>
         <w:position w:val="0"/>
         <w:sz w:val="20"/>
-        <w:sz w:val="20"/>
-        <w:spacing w:val="0"/>
-        <w:kern w:val="0"/>
-        <w:w w:val="100"/>
-        <w:emboss w:val="false"/>
-        <w:imprint w:val="false"/>
+        <w:vertAlign w:val="baseline"/>
       </w:rPr>
     </w:lvl>
     <w:lvl w:ilvl="5">
@@ -1316,20 +1111,19 @@
       </w:pPr>
       <w:rPr>
         <w:rFonts w:ascii="Symbol" w:hAnsi="Symbol" w:cs="Symbol" w:hint="default"/>
-        <w:smallCaps w:val="false"/>
-        <w:caps w:val="false"/>
-        <w:outline w:val="false"/>
-        <w:dstrike w:val="false"/>
-        <w:strike w:val="false"/>
-        <w:vertAlign w:val="baseline"/>
+        <w:caps w:val="0"/>
+        <w:smallCaps w:val="0"/>
+        <w:strike w:val="0"/>
+        <w:dstrike w:val="0"/>
+        <w:outline w:val="0"/>
+        <w:emboss w:val="0"/>
+        <w:imprint w:val="0"/>
+        <w:spacing w:val="0"/>
+        <w:w w:val="100"/>
+        <w:kern w:val="0"/>
         <w:position w:val="0"/>
         <w:sz w:val="20"/>
-        <w:sz w:val="20"/>
-        <w:spacing w:val="0"/>
-        <w:kern w:val="0"/>
-        <w:w w:val="100"/>
-        <w:emboss w:val="false"/>
-        <w:imprint w:val="false"/>
+        <w:vertAlign w:val="baseline"/>
       </w:rPr>
     </w:lvl>
     <w:lvl w:ilvl="6">
@@ -1345,20 +1139,19 @@
       </w:pPr>
       <w:rPr>
         <w:rFonts w:ascii="Symbol" w:hAnsi="Symbol" w:cs="Symbol" w:hint="default"/>
-        <w:smallCaps w:val="false"/>
-        <w:caps w:val="false"/>
-        <w:outline w:val="false"/>
-        <w:dstrike w:val="false"/>
-        <w:strike w:val="false"/>
-        <w:vertAlign w:val="baseline"/>
+        <w:caps w:val="0"/>
+        <w:smallCaps w:val="0"/>
+        <w:strike w:val="0"/>
+        <w:dstrike w:val="0"/>
+        <w:outline w:val="0"/>
+        <w:emboss w:val="0"/>
+        <w:imprint w:val="0"/>
+        <w:spacing w:val="0"/>
+        <w:w w:val="100"/>
+        <w:kern w:val="0"/>
         <w:position w:val="0"/>
         <w:sz w:val="20"/>
-        <w:sz w:val="20"/>
-        <w:spacing w:val="0"/>
-        <w:kern w:val="0"/>
-        <w:w w:val="100"/>
-        <w:emboss w:val="false"/>
-        <w:imprint w:val="false"/>
+        <w:vertAlign w:val="baseline"/>
       </w:rPr>
     </w:lvl>
     <w:lvl w:ilvl="7">
@@ -1374,20 +1167,19 @@
       </w:pPr>
       <w:rPr>
         <w:rFonts w:ascii="Symbol" w:hAnsi="Symbol" w:cs="Symbol" w:hint="default"/>
-        <w:smallCaps w:val="false"/>
-        <w:caps w:val="false"/>
-        <w:outline w:val="false"/>
-        <w:dstrike w:val="false"/>
-        <w:strike w:val="false"/>
-        <w:vertAlign w:val="baseline"/>
+        <w:caps w:val="0"/>
+        <w:smallCaps w:val="0"/>
+        <w:strike w:val="0"/>
+        <w:dstrike w:val="0"/>
+        <w:outline w:val="0"/>
+        <w:emboss w:val="0"/>
+        <w:imprint w:val="0"/>
+        <w:spacing w:val="0"/>
+        <w:w w:val="100"/>
+        <w:kern w:val="0"/>
         <w:position w:val="0"/>
         <w:sz w:val="20"/>
-        <w:sz w:val="20"/>
-        <w:spacing w:val="0"/>
-        <w:kern w:val="0"/>
-        <w:w w:val="100"/>
-        <w:emboss w:val="false"/>
-        <w:imprint w:val="false"/>
+        <w:vertAlign w:val="baseline"/>
       </w:rPr>
     </w:lvl>
     <w:lvl w:ilvl="8">
@@ -1403,24 +1195,26 @@
       </w:pPr>
       <w:rPr>
         <w:rFonts w:ascii="Symbol" w:hAnsi="Symbol" w:cs="Symbol" w:hint="default"/>
-        <w:smallCaps w:val="false"/>
-        <w:caps w:val="false"/>
-        <w:outline w:val="false"/>
-        <w:dstrike w:val="false"/>
-        <w:strike w:val="false"/>
-        <w:vertAlign w:val="baseline"/>
+        <w:caps w:val="0"/>
+        <w:smallCaps w:val="0"/>
+        <w:strike w:val="0"/>
+        <w:dstrike w:val="0"/>
+        <w:outline w:val="0"/>
+        <w:emboss w:val="0"/>
+        <w:imprint w:val="0"/>
+        <w:spacing w:val="0"/>
+        <w:w w:val="100"/>
+        <w:kern w:val="0"/>
         <w:position w:val="0"/>
         <w:sz w:val="20"/>
-        <w:sz w:val="20"/>
-        <w:spacing w:val="0"/>
-        <w:kern w:val="0"/>
-        <w:w w:val="100"/>
-        <w:emboss w:val="false"/>
-        <w:imprint w:val="false"/>
+        <w:vertAlign w:val="baseline"/>
       </w:rPr>
     </w:lvl>
   </w:abstractNum>
-  <w:abstractNum w:abstractNumId="2">
+  <w:abstractNum w:abstractNumId="1" w15:restartNumberingAfterBreak="0">
+    <w:nsid w:val="0A2D1D84"/>
+    <w:multiLevelType w:val="multilevel"/>
+    <w:tmpl w:val="2188CD54"/>
     <w:lvl w:ilvl="0">
       <w:start w:val="1"/>
       <w:numFmt w:val="decimal"/>
@@ -1432,7 +1226,6 @@
         </w:tabs>
         <w:ind w:left="720" w:hanging="360"/>
       </w:pPr>
-      <w:rPr/>
     </w:lvl>
     <w:lvl w:ilvl="1">
       <w:start w:val="1"/>
@@ -1445,7 +1238,6 @@
         </w:tabs>
         <w:ind w:left="1080" w:hanging="360"/>
       </w:pPr>
-      <w:rPr/>
     </w:lvl>
     <w:lvl w:ilvl="2">
       <w:start w:val="1"/>
@@ -1458,7 +1250,6 @@
         </w:tabs>
         <w:ind w:left="1440" w:hanging="360"/>
       </w:pPr>
-      <w:rPr/>
     </w:lvl>
     <w:lvl w:ilvl="3">
       <w:start w:val="1"/>
@@ -1471,7 +1262,6 @@
         </w:tabs>
         <w:ind w:left="1800" w:hanging="360"/>
       </w:pPr>
-      <w:rPr/>
     </w:lvl>
     <w:lvl w:ilvl="4">
       <w:start w:val="1"/>
@@ -1484,7 +1274,6 @@
         </w:tabs>
         <w:ind w:left="2160" w:hanging="360"/>
       </w:pPr>
-      <w:rPr/>
     </w:lvl>
     <w:lvl w:ilvl="5">
       <w:start w:val="1"/>
@@ -1497,7 +1286,6 @@
         </w:tabs>
         <w:ind w:left="2520" w:hanging="360"/>
       </w:pPr>
-      <w:rPr/>
     </w:lvl>
     <w:lvl w:ilvl="6">
       <w:start w:val="1"/>
@@ -1510,7 +1298,6 @@
         </w:tabs>
         <w:ind w:left="2880" w:hanging="360"/>
       </w:pPr>
-      <w:rPr/>
     </w:lvl>
     <w:lvl w:ilvl="7">
       <w:start w:val="1"/>
@@ -1523,7 +1310,6 @@
         </w:tabs>
         <w:ind w:left="3240" w:hanging="360"/>
       </w:pPr>
-      <w:rPr/>
     </w:lvl>
     <w:lvl w:ilvl="8">
       <w:start w:val="1"/>
@@ -1536,10 +1322,12 @@
         </w:tabs>
         <w:ind w:left="3600" w:hanging="360"/>
       </w:pPr>
-      <w:rPr/>
     </w:lvl>
   </w:abstractNum>
-  <w:abstractNum w:abstractNumId="3">
+  <w:abstractNum w:abstractNumId="2" w15:restartNumberingAfterBreak="0">
+    <w:nsid w:val="16C833F7"/>
+    <w:multiLevelType w:val="multilevel"/>
+    <w:tmpl w:val="87D20848"/>
     <w:lvl w:ilvl="0">
       <w:start w:val="1"/>
       <w:numFmt w:val="none"/>
@@ -1550,7 +1338,7 @@
         <w:tabs>
           <w:tab w:val="num" w:pos="0"/>
         </w:tabs>
-        <w:ind w:left="0" w:hanging="0"/>
+        <w:ind w:left="0" w:firstLine="0"/>
       </w:pPr>
     </w:lvl>
     <w:lvl w:ilvl="1">
@@ -1563,7 +1351,7 @@
         <w:tabs>
           <w:tab w:val="num" w:pos="0"/>
         </w:tabs>
-        <w:ind w:left="0" w:hanging="0"/>
+        <w:ind w:left="0" w:firstLine="0"/>
       </w:pPr>
     </w:lvl>
     <w:lvl w:ilvl="2">
@@ -1576,7 +1364,7 @@
         <w:tabs>
           <w:tab w:val="num" w:pos="0"/>
         </w:tabs>
-        <w:ind w:left="0" w:hanging="0"/>
+        <w:ind w:left="0" w:firstLine="0"/>
       </w:pPr>
     </w:lvl>
     <w:lvl w:ilvl="3">
@@ -1589,7 +1377,7 @@
         <w:tabs>
           <w:tab w:val="num" w:pos="0"/>
         </w:tabs>
-        <w:ind w:left="0" w:hanging="0"/>
+        <w:ind w:left="0" w:firstLine="0"/>
       </w:pPr>
     </w:lvl>
     <w:lvl w:ilvl="4">
@@ -1602,7 +1390,7 @@
         <w:tabs>
           <w:tab w:val="num" w:pos="0"/>
         </w:tabs>
-        <w:ind w:left="0" w:hanging="0"/>
+        <w:ind w:left="0" w:firstLine="0"/>
       </w:pPr>
     </w:lvl>
     <w:lvl w:ilvl="5">
@@ -1615,7 +1403,7 @@
         <w:tabs>
           <w:tab w:val="num" w:pos="0"/>
         </w:tabs>
-        <w:ind w:left="0" w:hanging="0"/>
+        <w:ind w:left="0" w:firstLine="0"/>
       </w:pPr>
     </w:lvl>
     <w:lvl w:ilvl="6">
@@ -1628,7 +1416,7 @@
         <w:tabs>
           <w:tab w:val="num" w:pos="0"/>
         </w:tabs>
-        <w:ind w:left="0" w:hanging="0"/>
+        <w:ind w:left="0" w:firstLine="0"/>
       </w:pPr>
     </w:lvl>
     <w:lvl w:ilvl="7">
@@ -1641,7 +1429,7 @@
         <w:tabs>
           <w:tab w:val="num" w:pos="0"/>
         </w:tabs>
-        <w:ind w:left="0" w:hanging="0"/>
+        <w:ind w:left="0" w:firstLine="0"/>
       </w:pPr>
     </w:lvl>
     <w:lvl w:ilvl="8">
@@ -1654,48 +1442,48 @@
         <w:tabs>
           <w:tab w:val="num" w:pos="0"/>
         </w:tabs>
-        <w:ind w:left="0" w:hanging="0"/>
+        <w:ind w:left="0" w:firstLine="0"/>
       </w:pPr>
     </w:lvl>
   </w:abstractNum>
-  <w:num w:numId="1">
+  <w:num w:numId="1" w16cid:durableId="980160673">
+    <w:abstractNumId w:val="0"/>
+  </w:num>
+  <w:num w:numId="2" w16cid:durableId="857816053">
     <w:abstractNumId w:val="1"/>
   </w:num>
-  <w:num w:numId="2">
+  <w:num w:numId="3" w16cid:durableId="426072823">
     <w:abstractNumId w:val="2"/>
-  </w:num>
-  <w:num w:numId="3">
-    <w:abstractNumId w:val="3"/>
   </w:num>
 </w:numbering>
 </file>
 
 <file path=word/styles.xml><?xml version="1.0" encoding="utf-8"?>
-<w:styles xmlns:w="http://schemas.openxmlformats.org/wordprocessingml/2006/main" xmlns:w14="http://schemas.microsoft.com/office/word/2010/wordml" xmlns:mc="http://schemas.openxmlformats.org/markup-compatibility/2006" mc:Ignorable="w14">
+<w:styles xmlns:mc="http://schemas.openxmlformats.org/markup-compatibility/2006" xmlns:r="http://schemas.openxmlformats.org/officeDocument/2006/relationships" xmlns:w="http://schemas.openxmlformats.org/wordprocessingml/2006/main" xmlns:w14="http://schemas.microsoft.com/office/word/2010/wordml" xmlns:w15="http://schemas.microsoft.com/office/word/2012/wordml" xmlns:w16cex="http://schemas.microsoft.com/office/word/2018/wordml/cex" xmlns:w16cid="http://schemas.microsoft.com/office/word/2016/wordml/cid" xmlns:w16="http://schemas.microsoft.com/office/word/2018/wordml" xmlns:w16sdtdh="http://schemas.microsoft.com/office/word/2020/wordml/sdtdatahash" xmlns:w16se="http://schemas.microsoft.com/office/word/2015/wordml/symex" mc:Ignorable="w14 w15 w16se w16cid w16 w16cex w16sdtdh">
   <w:docDefaults>
     <w:rPrDefault>
       <w:rPr>
-        <w:rFonts w:ascii="Times New Roman" w:hAnsi="Times New Roman" w:eastAsia="Arial Unicode MS" w:cs="Times New Roman"/>
+        <w:rFonts w:ascii="Times New Roman" w:eastAsia="Arial Unicode MS" w:hAnsi="Times New Roman" w:cs="Times New Roman"/>
         <w:lang w:val="ru-RU" w:eastAsia="ru-RU" w:bidi="ar-SA"/>
       </w:rPr>
     </w:rPrDefault>
     <w:pPrDefault>
       <w:pPr>
-        <w:suppressAutoHyphens w:val="true"/>
+        <w:suppressAutoHyphens/>
       </w:pPr>
     </w:pPrDefault>
   </w:docDefaults>
-  <w:latentStyles w:defLockedState="0" w:defUIPriority="99" w:defSemiHidden="0" w:defUnhideWhenUsed="0" w:defQFormat="0" w:count="371">
+  <w:latentStyles w:defLockedState="0" w:defUIPriority="99" w:defSemiHidden="0" w:defUnhideWhenUsed="0" w:defQFormat="0" w:count="376">
     <w:lsdException w:name="Normal" w:uiPriority="0" w:qFormat="1"/>
     <w:lsdException w:name="heading 1" w:uiPriority="9" w:qFormat="1"/>
-    <w:lsdException w:name="heading 2" w:uiPriority="9" w:semiHidden="1" w:unhideWhenUsed="1" w:qFormat="1"/>
-    <w:lsdException w:name="heading 3" w:uiPriority="9" w:semiHidden="1" w:unhideWhenUsed="1" w:qFormat="1"/>
-    <w:lsdException w:name="heading 4" w:uiPriority="9" w:semiHidden="1" w:unhideWhenUsed="1" w:qFormat="1"/>
-    <w:lsdException w:name="heading 5" w:uiPriority="9" w:semiHidden="1" w:unhideWhenUsed="1" w:qFormat="1"/>
-    <w:lsdException w:name="heading 6" w:uiPriority="9" w:semiHidden="1" w:unhideWhenUsed="1" w:qFormat="1"/>
-    <w:lsdException w:name="heading 7" w:uiPriority="9" w:semiHidden="1" w:unhideWhenUsed="1" w:qFormat="1"/>
-    <w:lsdException w:name="heading 8" w:uiPriority="9" w:semiHidden="1" w:unhideWhenUsed="1" w:qFormat="1"/>
-    <w:lsdException w:name="heading 9" w:uiPriority="9" w:semiHidden="1" w:unhideWhenUsed="1" w:qFormat="1"/>
+    <w:lsdException w:name="heading 2" w:semiHidden="1" w:uiPriority="9" w:unhideWhenUsed="1" w:qFormat="1"/>
+    <w:lsdException w:name="heading 3" w:semiHidden="1" w:uiPriority="9" w:unhideWhenUsed="1" w:qFormat="1"/>
+    <w:lsdException w:name="heading 4" w:semiHidden="1" w:uiPriority="9" w:unhideWhenUsed="1" w:qFormat="1"/>
+    <w:lsdException w:name="heading 5" w:semiHidden="1" w:uiPriority="9" w:unhideWhenUsed="1" w:qFormat="1"/>
+    <w:lsdException w:name="heading 6" w:semiHidden="1" w:uiPriority="9" w:unhideWhenUsed="1" w:qFormat="1"/>
+    <w:lsdException w:name="heading 7" w:semiHidden="1" w:uiPriority="9" w:unhideWhenUsed="1" w:qFormat="1"/>
+    <w:lsdException w:name="heading 8" w:semiHidden="1" w:uiPriority="9" w:unhideWhenUsed="1" w:qFormat="1"/>
+    <w:lsdException w:name="heading 9" w:semiHidden="1" w:uiPriority="9" w:unhideWhenUsed="1" w:qFormat="1"/>
     <w:lsdException w:name="index 1" w:semiHidden="1" w:unhideWhenUsed="1"/>
     <w:lsdException w:name="index 2" w:semiHidden="1" w:unhideWhenUsed="1"/>
     <w:lsdException w:name="index 3" w:semiHidden="1" w:unhideWhenUsed="1"/>
@@ -1705,22 +1493,22 @@
     <w:lsdException w:name="index 7" w:semiHidden="1" w:unhideWhenUsed="1"/>
     <w:lsdException w:name="index 8" w:semiHidden="1" w:unhideWhenUsed="1"/>
     <w:lsdException w:name="index 9" w:semiHidden="1" w:unhideWhenUsed="1"/>
-    <w:lsdException w:name="toc 1" w:uiPriority="39" w:semiHidden="1" w:unhideWhenUsed="1"/>
-    <w:lsdException w:name="toc 2" w:uiPriority="39" w:semiHidden="1" w:unhideWhenUsed="1"/>
-    <w:lsdException w:name="toc 3" w:uiPriority="39" w:semiHidden="1" w:unhideWhenUsed="1"/>
-    <w:lsdException w:name="toc 4" w:uiPriority="39" w:semiHidden="1" w:unhideWhenUsed="1"/>
-    <w:lsdException w:name="toc 5" w:uiPriority="39" w:semiHidden="1" w:unhideWhenUsed="1"/>
-    <w:lsdException w:name="toc 6" w:uiPriority="39" w:semiHidden="1" w:unhideWhenUsed="1"/>
-    <w:lsdException w:name="toc 7" w:uiPriority="39" w:semiHidden="1" w:unhideWhenUsed="1"/>
-    <w:lsdException w:name="toc 8" w:uiPriority="39" w:semiHidden="1" w:unhideWhenUsed="1"/>
-    <w:lsdException w:name="toc 9" w:uiPriority="39" w:semiHidden="1" w:unhideWhenUsed="1"/>
+    <w:lsdException w:name="toc 1" w:semiHidden="1" w:uiPriority="39" w:unhideWhenUsed="1"/>
+    <w:lsdException w:name="toc 2" w:semiHidden="1" w:uiPriority="39" w:unhideWhenUsed="1"/>
+    <w:lsdException w:name="toc 3" w:semiHidden="1" w:uiPriority="39" w:unhideWhenUsed="1"/>
+    <w:lsdException w:name="toc 4" w:semiHidden="1" w:uiPriority="39" w:unhideWhenUsed="1"/>
+    <w:lsdException w:name="toc 5" w:semiHidden="1" w:uiPriority="39" w:unhideWhenUsed="1"/>
+    <w:lsdException w:name="toc 6" w:semiHidden="1" w:uiPriority="39" w:unhideWhenUsed="1"/>
+    <w:lsdException w:name="toc 7" w:semiHidden="1" w:uiPriority="39" w:unhideWhenUsed="1"/>
+    <w:lsdException w:name="toc 8" w:semiHidden="1" w:uiPriority="39" w:unhideWhenUsed="1"/>
+    <w:lsdException w:name="toc 9" w:semiHidden="1" w:uiPriority="39" w:unhideWhenUsed="1"/>
     <w:lsdException w:name="Normal Indent" w:semiHidden="1" w:unhideWhenUsed="1"/>
     <w:lsdException w:name="footnote text" w:semiHidden="1" w:unhideWhenUsed="1"/>
     <w:lsdException w:name="annotation text" w:semiHidden="1" w:unhideWhenUsed="1"/>
     <w:lsdException w:name="header" w:semiHidden="1" w:unhideWhenUsed="1"/>
     <w:lsdException w:name="footer" w:semiHidden="1" w:unhideWhenUsed="1"/>
     <w:lsdException w:name="index heading" w:semiHidden="1" w:unhideWhenUsed="1"/>
-    <w:lsdException w:name="caption" w:uiPriority="35" w:semiHidden="1" w:unhideWhenUsed="1" w:qFormat="1"/>
+    <w:lsdException w:name="caption" w:semiHidden="1" w:uiPriority="35" w:unhideWhenUsed="1" w:qFormat="1"/>
     <w:lsdException w:name="table of figures" w:semiHidden="1" w:unhideWhenUsed="1"/>
     <w:lsdException w:name="envelope address" w:semiHidden="1" w:unhideWhenUsed="1"/>
     <w:lsdException w:name="envelope return" w:semiHidden="1" w:unhideWhenUsed="1"/>
@@ -1751,7 +1539,7 @@
     <w:lsdException w:name="Title" w:uiPriority="10" w:qFormat="1"/>
     <w:lsdException w:name="Closing" w:semiHidden="1" w:unhideWhenUsed="1"/>
     <w:lsdException w:name="Signature" w:semiHidden="1" w:unhideWhenUsed="1"/>
-    <w:lsdException w:name="Default Paragraph Font" w:uiPriority="1" w:semiHidden="1" w:unhideWhenUsed="1"/>
+    <w:lsdException w:name="Default Paragraph Font" w:semiHidden="1" w:uiPriority="1" w:unhideWhenUsed="1"/>
     <w:lsdException w:name="Body Text" w:semiHidden="1" w:unhideWhenUsed="1"/>
     <w:lsdException w:name="Body Text Indent" w:semiHidden="1" w:unhideWhenUsed="1"/>
     <w:lsdException w:name="List Continue" w:semiHidden="1" w:unhideWhenUsed="1"/>
@@ -1791,7 +1579,6 @@
     <w:lsdException w:name="HTML Sample" w:semiHidden="1" w:unhideWhenUsed="1"/>
     <w:lsdException w:name="HTML Typewriter" w:semiHidden="1" w:unhideWhenUsed="1"/>
     <w:lsdException w:name="HTML Variable" w:semiHidden="1" w:unhideWhenUsed="1"/>
-    <w:lsdException w:name="Normal Table" w:semiHidden="1" w:unhideWhenUsed="1"/>
     <w:lsdException w:name="annotation subject" w:semiHidden="1" w:unhideWhenUsed="1"/>
     <w:lsdException w:name="No List" w:semiHidden="1" w:unhideWhenUsed="1"/>
     <w:lsdException w:name="Outline List 1" w:semiHidden="1" w:unhideWhenUsed="1"/>
@@ -1834,11 +1621,8 @@
     <w:lsdException w:name="Table Contemporary" w:semiHidden="1" w:unhideWhenUsed="1"/>
     <w:lsdException w:name="Table Elegant" w:semiHidden="1" w:unhideWhenUsed="1"/>
     <w:lsdException w:name="Table Professional" w:semiHidden="1" w:unhideWhenUsed="1"/>
-    <w:lsdException w:name="Table Subtle 1" w:semiHidden="1" w:unhideWhenUsed="1"/>
     <w:lsdException w:name="Table Subtle 2" w:semiHidden="1" w:unhideWhenUsed="1"/>
     <w:lsdException w:name="Table Web 1" w:semiHidden="1" w:unhideWhenUsed="1"/>
-    <w:lsdException w:name="Table Web 2" w:semiHidden="1" w:unhideWhenUsed="1"/>
-    <w:lsdException w:name="Table Web 3" w:semiHidden="1" w:unhideWhenUsed="1"/>
     <w:lsdException w:name="Balloon Text" w:semiHidden="1" w:unhideWhenUsed="1"/>
     <w:lsdException w:name="Table Grid" w:uiPriority="39"/>
     <w:lsdException w:name="Table Theme" w:semiHidden="1" w:unhideWhenUsed="1"/>
@@ -1951,8 +1735,8 @@
     <w:lsdException w:name="Subtle Reference" w:uiPriority="31" w:qFormat="1"/>
     <w:lsdException w:name="Intense Reference" w:uiPriority="32" w:qFormat="1"/>
     <w:lsdException w:name="Book Title" w:uiPriority="33" w:qFormat="1"/>
-    <w:lsdException w:name="Bibliography" w:uiPriority="37" w:semiHidden="1" w:unhideWhenUsed="1"/>
-    <w:lsdException w:name="TOC Heading" w:uiPriority="39" w:semiHidden="1" w:unhideWhenUsed="1" w:qFormat="1"/>
+    <w:lsdException w:name="Bibliography" w:semiHidden="1" w:uiPriority="37" w:unhideWhenUsed="1"/>
+    <w:lsdException w:name="TOC Heading" w:semiHidden="1" w:uiPriority="39" w:unhideWhenUsed="1" w:qFormat="1"/>
     <w:lsdException w:name="Plain Table 1" w:uiPriority="41"/>
     <w:lsdException w:name="Plain Table 2" w:uiPriority="42"/>
     <w:lsdException w:name="Plain Table 3" w:uiPriority="43"/>
@@ -2057,77 +1841,82 @@
     <w:lsdException w:name="List Table 5 Dark Accent 6" w:uiPriority="50"/>
     <w:lsdException w:name="List Table 6 Colorful Accent 6" w:uiPriority="51"/>
     <w:lsdException w:name="List Table 7 Colorful Accent 6" w:uiPriority="52"/>
+    <w:lsdException w:name="Mention" w:semiHidden="1" w:unhideWhenUsed="1"/>
+    <w:lsdException w:name="Smart Hyperlink" w:semiHidden="1" w:unhideWhenUsed="1"/>
+    <w:lsdException w:name="Hashtag" w:semiHidden="1" w:unhideWhenUsed="1"/>
+    <w:lsdException w:name="Unresolved Mention" w:semiHidden="1" w:unhideWhenUsed="1"/>
+    <w:lsdException w:name="Smart Link" w:semiHidden="1" w:unhideWhenUsed="1"/>
   </w:latentStyles>
-  <w:style w:type="paragraph" w:styleId="Normal" w:default="1">
+  <w:style w:type="paragraph" w:default="1" w:styleId="a">
     <w:name w:val="Normal"/>
     <w:qFormat/>
-    <w:pPr>
-      <w:widowControl/>
-      <w:suppressAutoHyphens w:val="true"/>
-      <w:bidi w:val="0"/>
-      <w:spacing w:before="0" w:after="0"/>
-      <w:jc w:val="left"/>
-    </w:pPr>
     <w:rPr>
-      <w:rFonts w:ascii="Times New Roman" w:hAnsi="Times New Roman" w:eastAsia="Arial Unicode MS" w:cs="Arial Unicode MS"/>
+      <w:rFonts w:cs="Arial Unicode MS"/>
       <w:color w:val="000000"/>
-      <w:kern w:val="0"/>
       <w:sz w:val="24"/>
       <w:szCs w:val="24"/>
-      <w:u w:val="none" w:color="000000"/>
-      <w:lang w:val="ru-RU" w:eastAsia="ru-RU" w:bidi="ar-SA"/>
+      <w:u w:color="000000"/>
     </w:rPr>
   </w:style>
-  <w:style w:type="character" w:styleId="DefaultParagraphFont" w:default="1">
+  <w:style w:type="character" w:default="1" w:styleId="a0">
     <w:name w:val="Default Paragraph Font"/>
     <w:uiPriority w:val="1"/>
     <w:semiHidden/>
     <w:unhideWhenUsed/>
-    <w:qFormat/>
-    <w:rPr/>
   </w:style>
-  <w:style w:type="character" w:styleId="-">
+  <w:style w:type="table" w:default="1" w:styleId="a1">
+    <w:name w:val="Normal Table"/>
+    <w:uiPriority w:val="99"/>
+    <w:semiHidden/>
+    <w:unhideWhenUsed/>
+    <w:tblPr>
+      <w:tblInd w:w="0" w:type="dxa"/>
+      <w:tblCellMar>
+        <w:top w:w="0" w:type="dxa"/>
+        <w:left w:w="108" w:type="dxa"/>
+        <w:bottom w:w="0" w:type="dxa"/>
+        <w:right w:w="108" w:type="dxa"/>
+      </w:tblCellMar>
+    </w:tblPr>
+  </w:style>
+  <w:style w:type="numbering" w:default="1" w:styleId="a2">
+    <w:name w:val="No List"/>
+    <w:uiPriority w:val="99"/>
+    <w:semiHidden/>
+    <w:unhideWhenUsed/>
+  </w:style>
+  <w:style w:type="character" w:styleId="a3">
     <w:name w:val="Hyperlink"/>
     <w:rPr>
       <w:u w:val="single"/>
     </w:rPr>
   </w:style>
-  <w:style w:type="character" w:styleId="Style14">
+  <w:style w:type="character" w:customStyle="1" w:styleId="a4">
     <w:name w:val="Символ нумерации"/>
     <w:qFormat/>
-    <w:rPr/>
   </w:style>
-  <w:style w:type="paragraph" w:styleId="Style15">
-    <w:name w:val="Заголовок"/>
-    <w:basedOn w:val="Normal"/>
-    <w:next w:val="Style16"/>
+  <w:style w:type="paragraph" w:styleId="a5">
+    <w:name w:val="Title"/>
+    <w:basedOn w:val="a"/>
+    <w:next w:val="a6"/>
     <w:qFormat/>
     <w:pPr>
-      <w:keepNext w:val="true"/>
+      <w:keepNext/>
       <w:spacing w:before="240" w:after="120"/>
     </w:pPr>
     <w:rPr>
-      <w:rFonts w:ascii="Liberation Sans" w:hAnsi="Liberation Sans" w:eastAsia="Microsoft YaHei" w:cs="Arial"/>
+      <w:rFonts w:ascii="Liberation Sans" w:eastAsia="Microsoft YaHei" w:hAnsi="Liberation Sans" w:cs="Arial"/>
       <w:sz w:val="28"/>
       <w:szCs w:val="28"/>
     </w:rPr>
   </w:style>
-  <w:style w:type="paragraph" w:styleId="Style16">
+  <w:style w:type="paragraph" w:styleId="a6">
     <w:name w:val="Body Text"/>
-    <w:pPr>
-      <w:widowControl/>
-      <w:suppressAutoHyphens w:val="true"/>
-      <w:bidi w:val="0"/>
-      <w:spacing w:before="0" w:after="0"/>
-      <w:jc w:val="left"/>
-    </w:pPr>
     <w:rPr>
-      <w:rFonts w:ascii="Helvetica Neue" w:hAnsi="Helvetica Neue" w:eastAsia="Arial Unicode MS" w:cs="Arial Unicode MS"/>
+      <w:rFonts w:ascii="Helvetica Neue" w:hAnsi="Helvetica Neue" w:cs="Arial Unicode MS"/>
       <w:color w:val="000000"/>
-      <w:kern w:val="0"/>
       <w:sz w:val="22"/>
       <w:szCs w:val="22"/>
-      <w:lang w:val="ru-RU" w:eastAsia="ru-RU" w:bidi="ar-SA"/>
       <w14:textOutline w14:w="0" w14:cap="flat" w14:cmpd="sng" w14:algn="ctr">
         <w14:noFill/>
         <w14:prstDash w14:val="solid"/>
@@ -2135,17 +1924,16 @@
       </w14:textOutline>
     </w:rPr>
   </w:style>
-  <w:style w:type="paragraph" w:styleId="Style17">
+  <w:style w:type="paragraph" w:styleId="a7">
     <w:name w:val="List"/>
-    <w:basedOn w:val="Style16"/>
-    <w:pPr/>
+    <w:basedOn w:val="a6"/>
     <w:rPr>
       <w:rFonts w:cs="Arial"/>
     </w:rPr>
   </w:style>
-  <w:style w:type="paragraph" w:styleId="Style18">
-    <w:name w:val="Caption"/>
-    <w:basedOn w:val="Normal"/>
+  <w:style w:type="paragraph" w:styleId="a8">
+    <w:name w:val="caption"/>
+    <w:basedOn w:val="a"/>
     <w:qFormat/>
     <w:pPr>
       <w:suppressLineNumbers/>
@@ -2155,13 +1943,11 @@
       <w:rFonts w:cs="Arial"/>
       <w:i/>
       <w:iCs/>
-      <w:sz w:val="24"/>
-      <w:szCs w:val="24"/>
     </w:rPr>
   </w:style>
-  <w:style w:type="paragraph" w:styleId="Style19">
-    <w:name w:val="Указатель"/>
-    <w:basedOn w:val="Normal"/>
+  <w:style w:type="paragraph" w:styleId="a9">
+    <w:name w:val="index heading"/>
+    <w:basedOn w:val="a"/>
     <w:qFormat/>
     <w:pPr>
       <w:suppressLineNumbers/>
@@ -2170,27 +1956,19 @@
       <w:rFonts w:cs="Arial"/>
     </w:rPr>
   </w:style>
-  <w:style w:type="paragraph" w:styleId="Style20" w:customStyle="1">
+  <w:style w:type="paragraph" w:customStyle="1" w:styleId="aa">
     <w:name w:val="Колонтитулы"/>
     <w:qFormat/>
     <w:pPr>
-      <w:widowControl/>
       <w:tabs>
-        <w:tab w:val="clear" w:pos="708"/>
-        <w:tab w:val="right" w:pos="9020" w:leader="none"/>
+        <w:tab w:val="right" w:pos="9020"/>
       </w:tabs>
-      <w:suppressAutoHyphens w:val="true"/>
-      <w:bidi w:val="0"/>
-      <w:spacing w:before="0" w:after="0"/>
-      <w:jc w:val="left"/>
     </w:pPr>
     <w:rPr>
-      <w:rFonts w:ascii="Helvetica Neue" w:hAnsi="Helvetica Neue" w:eastAsia="Arial Unicode MS" w:cs="Arial Unicode MS"/>
+      <w:rFonts w:ascii="Helvetica Neue" w:hAnsi="Helvetica Neue" w:cs="Arial Unicode MS"/>
       <w:color w:val="000000"/>
-      <w:kern w:val="0"/>
       <w:sz w:val="24"/>
       <w:szCs w:val="24"/>
-      <w:lang w:val="ru-RU" w:eastAsia="ru-RU" w:bidi="ar-SA"/>
       <w14:textOutline w14:w="0" w14:cap="flat" w14:cmpd="sng" w14:algn="ctr">
         <w14:noFill/>
         <w14:prstDash w14:val="solid"/>
@@ -2198,30 +1976,9 @@
       </w14:textOutline>
     </w:rPr>
   </w:style>
-  <w:style w:type="numbering" w:styleId="NoList" w:default="1">
-    <w:name w:val="No List"/>
-    <w:uiPriority w:val="99"/>
-    <w:semiHidden/>
-    <w:unhideWhenUsed/>
-    <w:qFormat/>
-  </w:style>
-  <w:style w:type="numbering" w:styleId="Style21" w:customStyle="1">
+  <w:style w:type="numbering" w:customStyle="1" w:styleId="ab">
     <w:name w:val="Пункты"/>
     <w:qFormat/>
-  </w:style>
-  <w:style w:type="table" w:default="1" w:styleId="a2">
-    <w:name w:val="Normal Table"/>
-    <w:uiPriority w:val="99"/>
-    <w:semiHidden/>
-    <w:unhideWhenUsed/>
-    <w:tblPr>
-      <w:tblCellMar>
-        <w:top w:w="0" w:type="dxa"/>
-        <w:left w:w="108" w:type="dxa"/>
-        <w:bottom w:w="0" w:type="dxa"/>
-        <w:right w:w="108" w:type="dxa"/>
-      </w:tblCellMar>
-    </w:tblPr>
   </w:style>
   <w:style w:type="table" w:customStyle="1" w:styleId="TableNormal">
     <w:name w:val="Table Normal"/>

</xml_diff>